<commit_message>
clean_code 9 and 10
</commit_message>
<xml_diff>
--- a/resume_clean_code_book.docx
+++ b/resume_clean_code_book.docx
@@ -398,7 +398,7 @@
         <w:pStyle w:val="Heading1"/>
         <w:ind w:left="-5"/>
         <w:rPr>
-          <w:lang w:val="fr-FR"/>
+          <w:lang w:val="en-US"/>
         </w:rPr>
       </w:pPr>
       <w:bookmarkStart w:id="0" w:name="_Hlk177744879"/>
@@ -548,7 +548,21 @@
         <w:rPr>
           <w:lang w:val="en-US"/>
         </w:rPr>
-        <w:t>writeField(name) is better than write(name) cuz you tell that the name is a field</w:t>
+        <w:t xml:space="preserve">writeField(name) is better than write(name) cuz you </w:t>
+      </w:r>
+      <w:proofErr w:type="gramStart"/>
+      <w:r>
+        <w:rPr>
+          <w:lang w:val="en-US"/>
+        </w:rPr>
+        <w:t>tell</w:t>
+      </w:r>
+      <w:proofErr w:type="gramEnd"/>
+      <w:r>
+        <w:rPr>
+          <w:lang w:val="en-US"/>
+        </w:rPr>
+        <w:t xml:space="preserve"> that the name is a field</w:t>
       </w:r>
     </w:p>
     <w:p>
@@ -641,7 +655,21 @@
         <w:rPr>
           <w:lang w:val="en-US"/>
         </w:rPr>
-        <w:t>In a checkPassword() function you can have a call to initSession(), this is a side effect because the name of the function does not state that it initializes the session. You should add this stepto the name of the function even if it violates the rule of do one thing</w:t>
+        <w:t xml:space="preserve">In a </w:t>
+      </w:r>
+      <w:proofErr w:type="gramStart"/>
+      <w:r>
+        <w:rPr>
+          <w:lang w:val="en-US"/>
+        </w:rPr>
+        <w:t>checkPassword(</w:t>
+      </w:r>
+      <w:proofErr w:type="gramEnd"/>
+      <w:r>
+        <w:rPr>
+          <w:lang w:val="en-US"/>
+        </w:rPr>
+        <w:t>) function you can have a call to initSession(), this is a side effect because the name of the function does not state that it initializes the session. You should add this stepto the name of the function even if it violates the rule of do one thing</w:t>
       </w:r>
     </w:p>
     <w:p>
@@ -821,7 +849,7 @@
         <w:ind w:left="-5"/>
         <w:jc w:val="left"/>
         <w:rPr>
-          <w:lang w:val="fr-FR"/>
+          <w:lang w:val="en-US"/>
         </w:rPr>
       </w:pPr>
       <w:r>
@@ -838,7 +866,7 @@
         <w:ind w:left="-5"/>
         <w:jc w:val="left"/>
         <w:rPr>
-          <w:lang w:val="fr-FR"/>
+          <w:lang w:val="en-US"/>
         </w:rPr>
       </w:pPr>
     </w:p>
@@ -853,7 +881,7 @@
           <w:color w:val="FF0000"/>
           <w:sz w:val="40"/>
           <w:szCs w:val="44"/>
-          <w:lang w:val="fr-FR"/>
+          <w:lang w:val="en-US"/>
         </w:rPr>
       </w:pPr>
       <w:r>
@@ -863,237 +891,12 @@
           <w:color w:val="FF0000"/>
           <w:sz w:val="40"/>
           <w:szCs w:val="44"/>
-          <w:lang w:val="fr-FR"/>
-        </w:rPr>
-        <w:t>Chapter 4 : Comments</w:t>
-      </w:r>
-    </w:p>
-    <w:p>
-      <w:pPr>
-        <w:spacing w:after="101"/>
-        <w:ind w:left="-5"/>
-        <w:jc w:val="left"/>
-        <w:rPr>
-          <w:color w:val="auto"/>
-          <w:lang w:val="en-US"/>
-        </w:rPr>
-      </w:pPr>
-      <w:r>
-        <w:rPr>
-          <w:color w:val="auto"/>
-          <w:lang w:val="en-US"/>
-        </w:rPr>
-        <w:t>Comments are a failure because w</w:t>
-      </w:r>
-      <w:r>
-        <w:rPr>
-          <w:color w:val="auto"/>
-          <w:lang w:val="en-US"/>
-        </w:rPr>
-        <w:t>e  could not express ourselves well through code: necessary evil</w:t>
-      </w:r>
-    </w:p>
-    <w:p>
-      <w:pPr>
-        <w:spacing w:after="101"/>
-        <w:ind w:left="-5"/>
-        <w:jc w:val="left"/>
-        <w:rPr>
-          <w:color w:val="auto"/>
-          <w:lang w:val="en-US"/>
-        </w:rPr>
-      </w:pPr>
-      <w:r>
-        <w:rPr>
-          <w:color w:val="auto"/>
-          <w:lang w:val="en-US"/>
-        </w:rPr>
-        <w:t>… Comments do not make up for bad code</w:t>
-      </w:r>
-    </w:p>
-    <w:p>
-      <w:pPr>
-        <w:spacing w:after="101"/>
-        <w:ind w:left="0" w:firstLine="0"/>
-        <w:jc w:val="left"/>
-        <w:rPr>
-          <w:color w:val="auto"/>
-          <w:lang w:val="en-US"/>
-        </w:rPr>
-      </w:pPr>
-      <w:r>
-        <w:rPr>
-          <w:color w:val="auto"/>
-          <w:lang w:val="en-US"/>
-        </w:rPr>
-        <w:t>Better clean the code than doing a comment (if the goal is to make things clear)</w:t>
-      </w:r>
-    </w:p>
-    <w:p>
-      <w:pPr>
-        <w:spacing w:after="101"/>
-        <w:ind w:left="0" w:firstLine="0"/>
-        <w:jc w:val="left"/>
-        <w:rPr>
-          <w:color w:val="auto"/>
-          <w:lang w:val="en-US"/>
-        </w:rPr>
-      </w:pPr>
-      <w:r>
-        <w:rPr>
-          <w:color w:val="auto"/>
-          <w:lang w:val="en-US"/>
-        </w:rPr>
-        <w:t>… Good comments</w:t>
-      </w:r>
-    </w:p>
-    <w:p>
-      <w:pPr>
-        <w:spacing w:after="101"/>
-        <w:ind w:left="0" w:firstLine="0"/>
-        <w:jc w:val="left"/>
-        <w:rPr>
-          <w:color w:val="auto"/>
-          <w:lang w:val="en-US"/>
-        </w:rPr>
-      </w:pPr>
-      <w:r>
-        <w:rPr>
-          <w:color w:val="auto"/>
-          <w:lang w:val="en-US"/>
-        </w:rPr>
-        <w:t>Legal comments, informative comments (for ex a return of an abstract method), explanation of intent, clarification (for ex. unclear standard library), warning of consequences, TODOs</w:t>
-      </w:r>
-      <w:r>
-        <w:rPr>
-          <w:color w:val="auto"/>
-          <w:lang w:val="en-US"/>
-        </w:rPr>
-        <w:t>, amplification</w:t>
-      </w:r>
-    </w:p>
-    <w:p>
-      <w:pPr>
-        <w:spacing w:after="101"/>
-        <w:ind w:left="0" w:firstLine="0"/>
-        <w:jc w:val="left"/>
-        <w:rPr>
-          <w:color w:val="auto"/>
-          <w:lang w:val="en-US"/>
-        </w:rPr>
-      </w:pPr>
-      <w:r>
-        <w:rPr>
-          <w:color w:val="auto"/>
-          <w:lang w:val="en-US"/>
-        </w:rPr>
-        <w:t>... Bad comments</w:t>
-      </w:r>
-    </w:p>
-    <w:p>
-      <w:pPr>
-        <w:spacing w:after="101"/>
-        <w:ind w:left="0" w:firstLine="0"/>
-        <w:jc w:val="left"/>
-        <w:rPr>
-          <w:color w:val="auto"/>
-          <w:lang w:val="en-US"/>
-        </w:rPr>
-      </w:pPr>
-      <w:r>
-        <w:rPr>
-          <w:color w:val="auto"/>
-          <w:lang w:val="en-US"/>
-        </w:rPr>
-        <w:t>Mumbling</w:t>
-      </w:r>
-      <w:r>
-        <w:rPr>
-          <w:color w:val="auto"/>
-          <w:lang w:val="en-US"/>
-        </w:rPr>
-        <w:t>, redundant(takes more time to read than the code)</w:t>
-      </w:r>
-      <w:r>
-        <w:rPr>
-          <w:color w:val="auto"/>
-          <w:lang w:val="en-US"/>
-        </w:rPr>
-        <w:t>, Misleading(difference between this.closed IS true and when it BECOMES true), mandated comments, journalcomments (comment for everything that has been changed, noise comments (for ex. a function getMonth and you comment it)</w:t>
-      </w:r>
-      <w:r>
-        <w:rPr>
-          <w:color w:val="auto"/>
-          <w:lang w:val="en-US"/>
-        </w:rPr>
-        <w:t>, a</w:t>
-      </w:r>
-      <w:r>
-        <w:rPr>
-          <w:color w:val="auto"/>
-          <w:lang w:val="en-US"/>
-        </w:rPr>
-        <w:t>on’t use a comment when you can use a function or a variable</w:t>
-      </w:r>
-      <w:r>
-        <w:rPr>
-          <w:color w:val="auto"/>
-          <w:lang w:val="en-US"/>
-        </w:rPr>
-        <w:t>, a</w:t>
-      </w:r>
-      <w:r>
-        <w:rPr>
-          <w:color w:val="auto"/>
-          <w:lang w:val="en-US"/>
-        </w:rPr>
-        <w:t>void position markers</w:t>
-      </w:r>
-      <w:r>
-        <w:rPr>
-          <w:color w:val="auto"/>
-          <w:lang w:val="en-US"/>
-        </w:rPr>
-        <w:t>, c</w:t>
-      </w:r>
-      <w:r>
-        <w:rPr>
-          <w:color w:val="auto"/>
-          <w:lang w:val="en-US"/>
-        </w:rPr>
-        <w:t>losing brace comments</w:t>
-      </w:r>
-      <w:r>
-        <w:rPr>
-          <w:color w:val="auto"/>
-          <w:lang w:val="en-US"/>
-        </w:rPr>
-        <w:t>, attributions and bylines, commented-out code</w:t>
-      </w:r>
-      <w:r>
-        <w:rPr>
-          <w:color w:val="auto"/>
-          <w:lang w:val="en-US"/>
-        </w:rPr>
-        <w:t>, HTML code, too much information, comments for small functions</w:t>
-      </w:r>
-    </w:p>
-    <w:p>
-      <w:pPr>
-        <w:spacing w:after="101"/>
-        <w:ind w:left="0" w:firstLine="0"/>
-        <w:jc w:val="left"/>
-        <w:rPr>
-          <w:color w:val="auto"/>
-          <w:lang w:val="en-US"/>
-        </w:rPr>
-      </w:pPr>
-    </w:p>
-    <w:p>
-      <w:pPr>
-        <w:spacing w:after="101"/>
-        <w:ind w:left="0" w:firstLine="0"/>
-        <w:jc w:val="left"/>
+          <w:lang w:val="en-US"/>
+        </w:rPr>
+        <w:t xml:space="preserve">Chapter </w:t>
+      </w:r>
+      <w:proofErr w:type="gramStart"/>
+      <w:r>
         <w:rPr>
           <w:b/>
           <w:bCs/>
@@ -1102,7 +905,9 @@
           <w:szCs w:val="44"/>
           <w:lang w:val="en-US"/>
         </w:rPr>
-      </w:pPr>
+        <w:t>4 :</w:t>
+      </w:r>
+      <w:proofErr w:type="gramEnd"/>
       <w:r>
         <w:rPr>
           <w:b/>
@@ -1112,257 +917,1511 @@
           <w:szCs w:val="44"/>
           <w:lang w:val="en-US"/>
         </w:rPr>
+        <w:t xml:space="preserve"> Comments</w:t>
+      </w:r>
+    </w:p>
+    <w:p>
+      <w:pPr>
+        <w:spacing w:after="101"/>
+        <w:ind w:left="-5"/>
+        <w:jc w:val="left"/>
+        <w:rPr>
+          <w:color w:val="auto"/>
+          <w:lang w:val="en-US"/>
+        </w:rPr>
+      </w:pPr>
+      <w:r>
+        <w:rPr>
+          <w:color w:val="auto"/>
+          <w:lang w:val="en-US"/>
+        </w:rPr>
+        <w:t>Comments are a failure because w</w:t>
+      </w:r>
+      <w:r>
+        <w:rPr>
+          <w:color w:val="auto"/>
+          <w:lang w:val="en-US"/>
+        </w:rPr>
+        <w:t>e could not express ourselves well through code: necessary evil</w:t>
+      </w:r>
+    </w:p>
+    <w:p>
+      <w:pPr>
+        <w:spacing w:after="101"/>
+        <w:ind w:left="-5"/>
+        <w:jc w:val="left"/>
+        <w:rPr>
+          <w:color w:val="auto"/>
+          <w:lang w:val="en-US"/>
+        </w:rPr>
+      </w:pPr>
+      <w:r>
+        <w:rPr>
+          <w:color w:val="00B050"/>
+          <w:sz w:val="28"/>
+          <w:szCs w:val="32"/>
+          <w:lang w:val="en-US"/>
+        </w:rPr>
+        <w:t>Comments do not make up for bad code</w:t>
+      </w:r>
+    </w:p>
+    <w:p>
+      <w:pPr>
+        <w:spacing w:after="101"/>
+        <w:ind w:left="0" w:firstLine="0"/>
+        <w:jc w:val="left"/>
+        <w:rPr>
+          <w:color w:val="auto"/>
+          <w:lang w:val="en-US"/>
+        </w:rPr>
+      </w:pPr>
+      <w:r>
+        <w:rPr>
+          <w:color w:val="auto"/>
+          <w:lang w:val="en-US"/>
+        </w:rPr>
+        <w:t>Better clean the code than doing a comment (if the goal is to make things clear)</w:t>
+      </w:r>
+    </w:p>
+    <w:p>
+      <w:pPr>
+        <w:spacing w:after="101"/>
+        <w:ind w:left="0" w:firstLine="0"/>
+        <w:jc w:val="left"/>
+        <w:rPr>
+          <w:color w:val="auto"/>
+          <w:lang w:val="en-US"/>
+        </w:rPr>
+      </w:pPr>
+      <w:r>
+        <w:rPr>
+          <w:color w:val="00B050"/>
+          <w:sz w:val="28"/>
+          <w:szCs w:val="32"/>
+          <w:lang w:val="en-US"/>
+        </w:rPr>
+        <w:t>Good comments</w:t>
+      </w:r>
+    </w:p>
+    <w:p>
+      <w:pPr>
+        <w:spacing w:after="101"/>
+        <w:ind w:left="0" w:firstLine="0"/>
+        <w:jc w:val="left"/>
+        <w:rPr>
+          <w:color w:val="auto"/>
+          <w:lang w:val="en-US"/>
+        </w:rPr>
+      </w:pPr>
+      <w:r>
+        <w:rPr>
+          <w:color w:val="auto"/>
+          <w:lang w:val="en-US"/>
+        </w:rPr>
+        <w:t>Legal comments, informative comments (for ex a return of an abstract method), explanation of intent, clarification (for ex. unclear standard library), warning of consequences, TODOs</w:t>
+      </w:r>
+      <w:r>
+        <w:rPr>
+          <w:color w:val="auto"/>
+          <w:lang w:val="en-US"/>
+        </w:rPr>
+        <w:t>, amplification</w:t>
+      </w:r>
+    </w:p>
+    <w:p>
+      <w:pPr>
+        <w:spacing w:after="101"/>
+        <w:ind w:left="0" w:firstLine="0"/>
+        <w:jc w:val="left"/>
+        <w:rPr>
+          <w:color w:val="auto"/>
+          <w:lang w:val="en-US"/>
+        </w:rPr>
+      </w:pPr>
+      <w:r>
+        <w:rPr>
+          <w:color w:val="00B050"/>
+          <w:sz w:val="28"/>
+          <w:szCs w:val="32"/>
+          <w:lang w:val="en-US"/>
+        </w:rPr>
+        <w:t>Bad comments</w:t>
+      </w:r>
+    </w:p>
+    <w:p>
+      <w:pPr>
+        <w:spacing w:after="101"/>
+        <w:ind w:left="0" w:firstLine="0"/>
+        <w:jc w:val="left"/>
+        <w:rPr>
+          <w:color w:val="auto"/>
+          <w:lang w:val="en-US"/>
+        </w:rPr>
+      </w:pPr>
+      <w:r>
+        <w:rPr>
+          <w:color w:val="auto"/>
+          <w:lang w:val="en-US"/>
+        </w:rPr>
+        <w:t>Mumbling</w:t>
+      </w:r>
+      <w:r>
+        <w:rPr>
+          <w:color w:val="auto"/>
+          <w:lang w:val="en-US"/>
+        </w:rPr>
+        <w:t>, redundant(takes more time to read than the code)</w:t>
+      </w:r>
+      <w:r>
+        <w:rPr>
+          <w:color w:val="auto"/>
+          <w:lang w:val="en-US"/>
+        </w:rPr>
+        <w:t>, Misleading(difference between this.closed IS true and when it BECOMES true), mandated comments, journal</w:t>
+      </w:r>
+      <w:r>
+        <w:rPr>
+          <w:color w:val="auto"/>
+          <w:lang w:val="en-US"/>
+        </w:rPr>
+        <w:t xml:space="preserve"> </w:t>
+      </w:r>
+      <w:r>
+        <w:rPr>
+          <w:color w:val="auto"/>
+          <w:lang w:val="en-US"/>
+        </w:rPr>
+        <w:t>comments (comment for everything that has been changed, noise comments (for ex. a function getMonth and you comment it)</w:t>
+      </w:r>
+      <w:r>
+        <w:rPr>
+          <w:color w:val="auto"/>
+          <w:lang w:val="en-US"/>
+        </w:rPr>
+        <w:t>, a</w:t>
+      </w:r>
+      <w:r>
+        <w:rPr>
+          <w:color w:val="auto"/>
+          <w:lang w:val="en-US"/>
+        </w:rPr>
+        <w:t>on’t use a comment when you can use a function or a variable</w:t>
+      </w:r>
+      <w:r>
+        <w:rPr>
+          <w:color w:val="auto"/>
+          <w:lang w:val="en-US"/>
+        </w:rPr>
+        <w:t>, a</w:t>
+      </w:r>
+      <w:r>
+        <w:rPr>
+          <w:color w:val="auto"/>
+          <w:lang w:val="en-US"/>
+        </w:rPr>
+        <w:t>void position markers</w:t>
+      </w:r>
+      <w:r>
+        <w:rPr>
+          <w:color w:val="auto"/>
+          <w:lang w:val="en-US"/>
+        </w:rPr>
+        <w:t>, c</w:t>
+      </w:r>
+      <w:r>
+        <w:rPr>
+          <w:color w:val="auto"/>
+          <w:lang w:val="en-US"/>
+        </w:rPr>
+        <w:t>losing brace comments</w:t>
+      </w:r>
+      <w:r>
+        <w:rPr>
+          <w:color w:val="auto"/>
+          <w:lang w:val="en-US"/>
+        </w:rPr>
+        <w:t>, attributions and bylines, commented-out code</w:t>
+      </w:r>
+      <w:r>
+        <w:rPr>
+          <w:color w:val="auto"/>
+          <w:lang w:val="en-US"/>
+        </w:rPr>
+        <w:t>(unless you give a reason why you’re putting it)</w:t>
+      </w:r>
+      <w:r>
+        <w:rPr>
+          <w:color w:val="auto"/>
+          <w:lang w:val="en-US"/>
+        </w:rPr>
+        <w:t>, HTML code, too much information, comments for small functions</w:t>
+      </w:r>
+    </w:p>
+    <w:p>
+      <w:pPr>
+        <w:spacing w:after="101"/>
+        <w:ind w:left="0" w:firstLine="0"/>
+        <w:jc w:val="left"/>
+        <w:rPr>
+          <w:color w:val="auto"/>
+          <w:lang w:val="en-US"/>
+        </w:rPr>
+      </w:pPr>
+    </w:p>
+    <w:p>
+      <w:pPr>
+        <w:spacing w:after="101"/>
+        <w:ind w:left="0" w:firstLine="0"/>
+        <w:jc w:val="left"/>
+        <w:rPr>
+          <w:b/>
+          <w:bCs/>
+          <w:color w:val="FF0000"/>
+          <w:sz w:val="40"/>
+          <w:szCs w:val="44"/>
+          <w:lang w:val="en-US"/>
+        </w:rPr>
+      </w:pPr>
+      <w:r>
+        <w:rPr>
+          <w:b/>
+          <w:bCs/>
+          <w:color w:val="FF0000"/>
+          <w:sz w:val="40"/>
+          <w:szCs w:val="44"/>
+          <w:lang w:val="en-US"/>
+        </w:rPr>
+        <w:t xml:space="preserve">Chapter 5: </w:t>
+      </w:r>
+      <w:r>
+        <w:rPr>
+          <w:b/>
+          <w:bCs/>
+          <w:color w:val="FF0000"/>
+          <w:sz w:val="40"/>
+          <w:szCs w:val="44"/>
+          <w:lang w:val="en-US"/>
+        </w:rPr>
+        <w:t>Error Handling</w:t>
+      </w:r>
+    </w:p>
+    <w:p>
+      <w:pPr>
+        <w:spacing w:after="101"/>
+        <w:ind w:left="0" w:firstLine="0"/>
+        <w:jc w:val="left"/>
+        <w:rPr>
+          <w:color w:val="00B050"/>
+          <w:sz w:val="28"/>
+          <w:szCs w:val="32"/>
+          <w:lang w:val="en-US"/>
+        </w:rPr>
+      </w:pPr>
+      <w:r>
+        <w:rPr>
+          <w:color w:val="00B050"/>
+          <w:sz w:val="28"/>
+          <w:szCs w:val="32"/>
+          <w:lang w:val="en-US"/>
+        </w:rPr>
+        <w:t>Use exceptions rather return codes</w:t>
+      </w:r>
+    </w:p>
+    <w:p>
+      <w:pPr>
+        <w:spacing w:after="101"/>
+        <w:ind w:left="0" w:firstLine="0"/>
+        <w:jc w:val="left"/>
+        <w:rPr>
+          <w:color w:val="auto"/>
+          <w:lang w:val="en-US"/>
+        </w:rPr>
+      </w:pPr>
+      <w:r>
+        <w:rPr>
+          <w:color w:val="00B050"/>
+          <w:sz w:val="28"/>
+          <w:szCs w:val="32"/>
+          <w:lang w:val="en-US"/>
+        </w:rPr>
+        <w:t>Write your try-catch-finally statement first</w:t>
+      </w:r>
+    </w:p>
+    <w:p>
+      <w:pPr>
+        <w:spacing w:after="101"/>
+        <w:ind w:left="0" w:firstLine="0"/>
+        <w:jc w:val="left"/>
+        <w:rPr>
+          <w:color w:val="auto"/>
+          <w:lang w:val="en-US"/>
+        </w:rPr>
+      </w:pPr>
+      <w:r>
+        <w:rPr>
+          <w:color w:val="auto"/>
+          <w:lang w:val="en-US"/>
+        </w:rPr>
+        <w:t xml:space="preserve">It helps </w:t>
+      </w:r>
+      <w:r>
+        <w:rPr>
+          <w:color w:val="auto"/>
+          <w:lang w:val="en-US"/>
+        </w:rPr>
+        <w:t>define what the user of that code should expect</w:t>
+      </w:r>
+    </w:p>
+    <w:p>
+      <w:pPr>
+        <w:spacing w:after="101"/>
+        <w:ind w:left="0" w:firstLine="0"/>
+        <w:jc w:val="left"/>
+        <w:rPr>
+          <w:color w:val="auto"/>
+          <w:lang w:val="en-US"/>
+        </w:rPr>
+      </w:pPr>
+      <w:r>
+        <w:rPr>
+          <w:color w:val="00B050"/>
+          <w:sz w:val="28"/>
+          <w:szCs w:val="32"/>
+          <w:lang w:val="en-US"/>
+        </w:rPr>
+        <w:t>Use unchecked exceptions</w:t>
+      </w:r>
+    </w:p>
+    <w:p>
+      <w:pPr>
+        <w:spacing w:after="101"/>
+        <w:ind w:left="0" w:firstLine="0"/>
+        <w:jc w:val="left"/>
+        <w:rPr>
+          <w:color w:val="auto"/>
+          <w:lang w:val="en-US"/>
+        </w:rPr>
+      </w:pPr>
+      <w:r>
+        <w:rPr>
+          <w:color w:val="auto"/>
+          <w:lang w:val="en-US"/>
+        </w:rPr>
+        <w:t>Checked exception might break encapsulation because a high-level function needs to know details about low-level function</w:t>
+      </w:r>
+      <w:r>
+        <w:rPr>
+          <w:color w:val="auto"/>
+          <w:lang w:val="en-US"/>
+        </w:rPr>
+        <w:t xml:space="preserve"> (avoid use of unnecessary checked exceptions). But checked exceptions are very useful when used properly for recoverable conditions and runtime exceptions for programing errors (according to prof.)</w:t>
+      </w:r>
+    </w:p>
+    <w:p>
+      <w:pPr>
+        <w:spacing w:after="101"/>
+        <w:ind w:left="0" w:firstLine="0"/>
+        <w:jc w:val="left"/>
+        <w:rPr>
+          <w:color w:val="auto"/>
+          <w:lang w:val="en-US"/>
+        </w:rPr>
+      </w:pPr>
+      <w:r>
+        <w:rPr>
+          <w:color w:val="00B050"/>
+          <w:sz w:val="28"/>
+          <w:szCs w:val="32"/>
+          <w:lang w:val="en-US"/>
+        </w:rPr>
+        <w:t>Provide context with exceptions</w:t>
+      </w:r>
+    </w:p>
+    <w:p>
+      <w:pPr>
+        <w:spacing w:after="101"/>
+        <w:ind w:left="0" w:firstLine="0"/>
+        <w:jc w:val="left"/>
+        <w:rPr>
+          <w:color w:val="auto"/>
+          <w:lang w:val="en-US"/>
+        </w:rPr>
+      </w:pPr>
+      <w:r>
+        <w:rPr>
+          <w:color w:val="auto"/>
+          <w:lang w:val="en-US"/>
+        </w:rPr>
+        <w:t>Create informative error messages, mention the operation that failed and the type of failure.</w:t>
+      </w:r>
+    </w:p>
+    <w:p>
+      <w:pPr>
+        <w:spacing w:after="101"/>
+        <w:ind w:left="0" w:firstLine="0"/>
+        <w:jc w:val="left"/>
+        <w:rPr>
+          <w:color w:val="00B050"/>
+          <w:sz w:val="28"/>
+          <w:szCs w:val="32"/>
+          <w:lang w:val="en-US"/>
+        </w:rPr>
+      </w:pPr>
+      <w:r>
+        <w:rPr>
+          <w:color w:val="00B050"/>
+          <w:sz w:val="28"/>
+          <w:szCs w:val="32"/>
+          <w:lang w:val="en-US"/>
+        </w:rPr>
+        <w:t>Define exception classes in terms of a caller’s needs</w:t>
+      </w:r>
+    </w:p>
+    <w:p>
+      <w:pPr>
+        <w:spacing w:after="101"/>
+        <w:ind w:left="0" w:firstLine="0"/>
+        <w:jc w:val="left"/>
+        <w:rPr>
+          <w:color w:val="auto"/>
+          <w:lang w:val="en-US"/>
+        </w:rPr>
+      </w:pPr>
+      <w:r>
+        <w:rPr>
+          <w:color w:val="00B050"/>
+          <w:sz w:val="28"/>
+          <w:szCs w:val="32"/>
+          <w:lang w:val="en-US"/>
+        </w:rPr>
+        <w:t>Define the normal flow</w:t>
+      </w:r>
+    </w:p>
+    <w:p>
+      <w:pPr>
+        <w:spacing w:after="101"/>
+        <w:ind w:left="0" w:firstLine="0"/>
+        <w:jc w:val="left"/>
+        <w:rPr>
+          <w:color w:val="auto"/>
+          <w:lang w:val="en-US"/>
+        </w:rPr>
+      </w:pPr>
+      <w:r>
+        <w:rPr>
+          <w:color w:val="00B050"/>
+          <w:sz w:val="28"/>
+          <w:szCs w:val="32"/>
+          <w:lang w:val="en-US"/>
+        </w:rPr>
+        <w:t>Don’t return null</w:t>
+      </w:r>
+    </w:p>
+    <w:p>
+      <w:pPr>
+        <w:spacing w:after="101"/>
+        <w:ind w:left="0" w:firstLine="0"/>
+        <w:jc w:val="left"/>
+        <w:rPr>
+          <w:color w:val="auto"/>
+          <w:lang w:val="en-US"/>
+        </w:rPr>
+      </w:pPr>
+      <w:r>
+        <w:rPr>
+          <w:color w:val="auto"/>
+          <w:lang w:val="en-US"/>
+        </w:rPr>
+        <w:t>If you return null, you will need to check if a variable is null in many other places in the code.  Instead, wrap that method with a method that either throws an exception or returns a special case object</w:t>
+      </w:r>
+      <w:r>
+        <w:rPr>
+          <w:color w:val="auto"/>
+          <w:lang w:val="en-US"/>
+        </w:rPr>
+        <w:t xml:space="preserve"> (None and Some instead for </w:t>
+      </w:r>
+      <w:proofErr w:type="spellStart"/>
+      <w:r>
+        <w:rPr>
+          <w:color w:val="auto"/>
+          <w:lang w:val="en-US"/>
+        </w:rPr>
+        <w:t>funprog</w:t>
+      </w:r>
+      <w:proofErr w:type="spellEnd"/>
+      <w:r>
+        <w:rPr>
+          <w:color w:val="auto"/>
+          <w:lang w:val="en-US"/>
+        </w:rPr>
+        <w:t>)</w:t>
+      </w:r>
+    </w:p>
+    <w:p>
+      <w:pPr>
+        <w:spacing w:after="101"/>
+        <w:ind w:left="0" w:firstLine="0"/>
+        <w:jc w:val="left"/>
+        <w:rPr>
+          <w:color w:val="00B050"/>
+          <w:sz w:val="28"/>
+          <w:szCs w:val="32"/>
+          <w:lang w:val="en-US"/>
+        </w:rPr>
+      </w:pPr>
+      <w:r>
+        <w:rPr>
+          <w:color w:val="00B050"/>
+          <w:sz w:val="28"/>
+          <w:szCs w:val="32"/>
+          <w:lang w:val="en-US"/>
+        </w:rPr>
+        <w:t>Don’t pass null</w:t>
+      </w:r>
+    </w:p>
+    <w:p>
+      <w:pPr>
+        <w:spacing w:after="101"/>
+        <w:ind w:left="0" w:firstLine="0"/>
+        <w:jc w:val="left"/>
+        <w:rPr>
+          <w:color w:val="auto"/>
+          <w:lang w:val="en-US"/>
+        </w:rPr>
+      </w:pPr>
+      <w:r>
+        <w:rPr>
+          <w:color w:val="auto"/>
+          <w:lang w:val="en-US"/>
+        </w:rPr>
+        <w:t xml:space="preserve">You can throw an invalid argument exception, or better </w:t>
+      </w:r>
+      <w:proofErr w:type="gramStart"/>
+      <w:r>
+        <w:rPr>
+          <w:color w:val="auto"/>
+          <w:lang w:val="en-US"/>
+        </w:rPr>
+        <w:t>a</w:t>
+      </w:r>
+      <w:proofErr w:type="gramEnd"/>
+      <w:r>
+        <w:rPr>
+          <w:color w:val="auto"/>
+          <w:lang w:val="en-US"/>
+        </w:rPr>
+        <w:t xml:space="preserve"> </w:t>
+      </w:r>
+      <w:r>
+        <w:rPr>
+          <w:color w:val="auto"/>
+          <w:lang w:val="en-US"/>
+        </w:rPr>
+        <w:t>assertion. But all programming languages do not have a good way to deal with null parameters</w:t>
+      </w:r>
+    </w:p>
+    <w:p>
+      <w:pPr>
+        <w:spacing w:after="101"/>
+        <w:ind w:left="0" w:firstLine="0"/>
+        <w:jc w:val="left"/>
+        <w:rPr>
+          <w:b/>
+          <w:bCs/>
+          <w:color w:val="FF0000"/>
+          <w:sz w:val="40"/>
+          <w:szCs w:val="44"/>
+          <w:lang w:val="en-US"/>
+        </w:rPr>
+      </w:pPr>
+      <w:r>
+        <w:rPr>
+          <w:b/>
+          <w:bCs/>
+          <w:color w:val="FF0000"/>
+          <w:sz w:val="40"/>
+          <w:szCs w:val="44"/>
+          <w:lang w:val="en-US"/>
+        </w:rPr>
+        <w:t>Chapter 9: Unit tests</w:t>
+      </w:r>
+    </w:p>
+    <w:p>
+      <w:pPr>
+        <w:spacing w:after="101"/>
+        <w:ind w:left="0" w:firstLine="0"/>
+        <w:jc w:val="left"/>
+        <w:rPr>
+          <w:color w:val="00B050"/>
+          <w:sz w:val="28"/>
+          <w:szCs w:val="32"/>
+          <w:lang w:val="en-US"/>
+        </w:rPr>
+      </w:pPr>
+      <w:r>
+        <w:rPr>
+          <w:color w:val="00B050"/>
+          <w:sz w:val="28"/>
+          <w:szCs w:val="32"/>
+          <w:lang w:val="en-US"/>
+        </w:rPr>
+        <w:t>The three laws of TDD</w:t>
+      </w:r>
+    </w:p>
+    <w:p>
+      <w:pPr>
+        <w:pStyle w:val="ListParagraph"/>
+        <w:numPr>
+          <w:ilvl w:val="0"/>
+          <w:numId w:val="1"/>
+        </w:numPr>
+        <w:spacing w:after="101"/>
+        <w:jc w:val="left"/>
+        <w:rPr>
+          <w:color w:val="auto"/>
+          <w:lang w:val="en-US"/>
+        </w:rPr>
+      </w:pPr>
+      <w:r>
+        <w:rPr>
+          <w:color w:val="auto"/>
+          <w:lang w:val="en-US"/>
+        </w:rPr>
+        <w:t>You may write production code until you have written a failing unit test</w:t>
+      </w:r>
+    </w:p>
+    <w:p>
+      <w:pPr>
+        <w:pStyle w:val="ListParagraph"/>
+        <w:numPr>
+          <w:ilvl w:val="0"/>
+          <w:numId w:val="1"/>
+        </w:numPr>
+        <w:spacing w:after="101"/>
+        <w:jc w:val="left"/>
+        <w:rPr>
+          <w:color w:val="auto"/>
+          <w:lang w:val="en-US"/>
+        </w:rPr>
+      </w:pPr>
+      <w:r>
+        <w:rPr>
+          <w:color w:val="auto"/>
+          <w:lang w:val="en-US"/>
+        </w:rPr>
+        <w:t>You may not write more of a unit test than sufficient to fail, not compiling is failing</w:t>
+      </w:r>
+    </w:p>
+    <w:p>
+      <w:pPr>
+        <w:pStyle w:val="ListParagraph"/>
+        <w:numPr>
+          <w:ilvl w:val="0"/>
+          <w:numId w:val="1"/>
+        </w:numPr>
+        <w:spacing w:after="101"/>
+        <w:jc w:val="left"/>
+        <w:rPr>
+          <w:color w:val="auto"/>
+          <w:lang w:val="en-US"/>
+        </w:rPr>
+      </w:pPr>
+      <w:r>
+        <w:rPr>
+          <w:color w:val="auto"/>
+          <w:lang w:val="en-US"/>
+        </w:rPr>
+        <w:t xml:space="preserve">You may not write more production code </w:t>
+      </w:r>
+      <w:r>
+        <w:rPr>
+          <w:color w:val="auto"/>
+          <w:lang w:val="en-US"/>
+        </w:rPr>
+        <w:t>than is sufficient to pass the currently failing test</w:t>
+      </w:r>
+    </w:p>
+    <w:p>
+      <w:pPr>
+        <w:spacing w:after="101"/>
+        <w:ind w:left="0" w:firstLine="0"/>
+        <w:jc w:val="left"/>
+        <w:rPr>
+          <w:color w:val="00B050"/>
+          <w:sz w:val="28"/>
+          <w:szCs w:val="32"/>
+          <w:lang w:val="en-US"/>
+        </w:rPr>
+      </w:pPr>
+      <w:r>
+        <w:rPr>
+          <w:color w:val="00B050"/>
+          <w:sz w:val="28"/>
+          <w:szCs w:val="32"/>
+          <w:lang w:val="en-US"/>
+        </w:rPr>
+        <w:t>Keeping tests clean</w:t>
+      </w:r>
+    </w:p>
+    <w:p>
+      <w:pPr>
+        <w:spacing w:after="101"/>
+        <w:ind w:left="0" w:firstLine="0"/>
+        <w:jc w:val="left"/>
+        <w:rPr>
+          <w:color w:val="auto"/>
+          <w:lang w:val="en-US"/>
+        </w:rPr>
+      </w:pPr>
+      <w:r>
+        <w:rPr>
+          <w:color w:val="auto"/>
+          <w:lang w:val="en-US"/>
+        </w:rPr>
+        <w:t>Messy tests -&gt; hard to change -&gt; tests fail when changing production code -&gt; cost of maintaining tests rise -&gt; delete the tests -&gt; more damages when changing production code -&gt; fear of changing code -&gt; inability to fix weaknesses and bugs or improve the functionality</w:t>
+      </w:r>
+    </w:p>
+    <w:p>
+      <w:pPr>
+        <w:spacing w:after="101"/>
+        <w:ind w:left="0" w:firstLine="0"/>
+        <w:jc w:val="left"/>
+        <w:rPr>
+          <w:color w:val="00B050"/>
+          <w:sz w:val="28"/>
+          <w:szCs w:val="32"/>
+          <w:lang w:val="en-US"/>
+        </w:rPr>
+      </w:pPr>
+      <w:r>
+        <w:rPr>
+          <w:color w:val="00B050"/>
+          <w:sz w:val="28"/>
+          <w:szCs w:val="32"/>
+          <w:lang w:val="en-US"/>
+        </w:rPr>
+        <w:t>Clean tests</w:t>
+      </w:r>
+    </w:p>
+    <w:p>
+      <w:pPr>
+        <w:spacing w:after="101"/>
+        <w:ind w:left="0" w:firstLine="0"/>
+        <w:jc w:val="left"/>
+        <w:rPr>
+          <w:color w:val="auto"/>
+          <w:lang w:val="en-US"/>
+        </w:rPr>
+      </w:pPr>
+      <w:r>
+        <w:rPr>
+          <w:color w:val="auto"/>
+          <w:lang w:val="en-US"/>
+        </w:rPr>
+        <w:t xml:space="preserve">Readability in tests is even more important than readability in production code </w:t>
+      </w:r>
+    </w:p>
+    <w:p>
+      <w:pPr>
+        <w:spacing w:after="101"/>
+        <w:ind w:left="0" w:firstLine="0"/>
+        <w:jc w:val="left"/>
+        <w:rPr>
+          <w:color w:val="00B050"/>
+          <w:sz w:val="28"/>
+          <w:szCs w:val="32"/>
+          <w:lang w:val="en-US"/>
+        </w:rPr>
+      </w:pPr>
+      <w:r>
+        <w:rPr>
+          <w:color w:val="00B050"/>
+          <w:sz w:val="28"/>
+          <w:szCs w:val="32"/>
+          <w:lang w:val="en-US"/>
+        </w:rPr>
+        <w:t>Domain-specific testing language</w:t>
+      </w:r>
+    </w:p>
+    <w:p>
+      <w:pPr>
+        <w:spacing w:after="101"/>
+        <w:ind w:left="0" w:firstLine="0"/>
+        <w:jc w:val="left"/>
+        <w:rPr>
+          <w:color w:val="auto"/>
+          <w:lang w:val="en-US"/>
+        </w:rPr>
+      </w:pPr>
+      <w:r>
+        <w:rPr>
+          <w:color w:val="auto"/>
+          <w:lang w:val="en-US"/>
+        </w:rPr>
+        <w:t>Rather than using APIs to test, we build up a set of functions and utilities that make use of those APIs and that make tests more convenient and readable</w:t>
+      </w:r>
+    </w:p>
+    <w:p>
+      <w:pPr>
+        <w:spacing w:after="101"/>
+        <w:ind w:left="0" w:firstLine="0"/>
+        <w:jc w:val="left"/>
+        <w:rPr>
+          <w:color w:val="00B050"/>
+          <w:sz w:val="28"/>
+          <w:szCs w:val="32"/>
+          <w:lang w:val="en-US"/>
+        </w:rPr>
+      </w:pPr>
+      <w:r>
+        <w:rPr>
+          <w:color w:val="00B050"/>
+          <w:sz w:val="28"/>
+          <w:szCs w:val="32"/>
+          <w:lang w:val="en-US"/>
+        </w:rPr>
         <w:lastRenderedPageBreak/>
-        <w:t>Error Handling</w:t>
-      </w:r>
-    </w:p>
-    <w:p>
-      <w:pPr>
-        <w:spacing w:after="101"/>
-        <w:ind w:left="0" w:firstLine="0"/>
-        <w:jc w:val="left"/>
-        <w:rPr>
-          <w:color w:val="auto"/>
-          <w:lang w:val="en-US"/>
-        </w:rPr>
-      </w:pPr>
-      <w:r>
-        <w:rPr>
-          <w:color w:val="auto"/>
-          <w:lang w:val="en-US"/>
-        </w:rPr>
-        <w:t>…Use exceptions rather return codes</w:t>
-      </w:r>
-    </w:p>
-    <w:p>
-      <w:pPr>
-        <w:spacing w:after="101"/>
-        <w:ind w:left="0" w:firstLine="0"/>
-        <w:jc w:val="left"/>
-        <w:rPr>
-          <w:color w:val="auto"/>
-          <w:lang w:val="en-US"/>
-        </w:rPr>
-      </w:pPr>
-      <w:r>
-        <w:rPr>
-          <w:color w:val="auto"/>
-          <w:lang w:val="en-US"/>
-        </w:rPr>
-        <w:t>…Write your try-catch-finally statement first</w:t>
-      </w:r>
-    </w:p>
-    <w:p>
-      <w:pPr>
-        <w:spacing w:after="101"/>
-        <w:ind w:left="0" w:firstLine="0"/>
-        <w:jc w:val="left"/>
-        <w:rPr>
-          <w:color w:val="auto"/>
-          <w:lang w:val="en-US"/>
-        </w:rPr>
-      </w:pPr>
-      <w:r>
-        <w:rPr>
-          <w:color w:val="auto"/>
-          <w:lang w:val="en-US"/>
-        </w:rPr>
-        <w:t xml:space="preserve">It helps </w:t>
-      </w:r>
-      <w:r>
-        <w:rPr>
-          <w:color w:val="auto"/>
-          <w:lang w:val="en-US"/>
-        </w:rPr>
-        <w:t>define what the user of that code should expect</w:t>
-      </w:r>
-    </w:p>
-    <w:p>
-      <w:pPr>
-        <w:spacing w:after="101"/>
-        <w:ind w:left="0" w:firstLine="0"/>
-        <w:jc w:val="left"/>
-        <w:rPr>
-          <w:color w:val="auto"/>
-          <w:lang w:val="en-US"/>
-        </w:rPr>
-      </w:pPr>
-      <w:r>
-        <w:rPr>
-          <w:color w:val="auto"/>
-          <w:lang w:val="en-US"/>
-        </w:rPr>
-        <w:t>…Use unchecked exceptions</w:t>
-      </w:r>
-    </w:p>
-    <w:p>
-      <w:pPr>
-        <w:spacing w:after="101"/>
-        <w:ind w:left="0" w:firstLine="0"/>
-        <w:jc w:val="left"/>
-        <w:rPr>
-          <w:color w:val="auto"/>
-          <w:lang w:val="en-US"/>
-        </w:rPr>
-      </w:pPr>
-      <w:r>
-        <w:rPr>
-          <w:color w:val="auto"/>
-          <w:lang w:val="en-US"/>
-        </w:rPr>
-        <w:t>Checked exception might break encapsulation because a high-level function needs to know details about low-level function</w:t>
-      </w:r>
-    </w:p>
-    <w:p>
-      <w:pPr>
-        <w:spacing w:after="101"/>
-        <w:ind w:left="0" w:firstLine="0"/>
-        <w:jc w:val="left"/>
-        <w:rPr>
-          <w:color w:val="auto"/>
-          <w:lang w:val="en-US"/>
-        </w:rPr>
-      </w:pPr>
-      <w:r>
-        <w:rPr>
-          <w:color w:val="auto"/>
-          <w:lang w:val="en-US"/>
-        </w:rPr>
-        <w:t>…Provide context with exceptions</w:t>
-      </w:r>
-    </w:p>
-    <w:p>
-      <w:pPr>
-        <w:spacing w:after="101"/>
-        <w:ind w:left="0" w:firstLine="0"/>
-        <w:jc w:val="left"/>
-        <w:rPr>
-          <w:color w:val="auto"/>
-          <w:lang w:val="en-US"/>
-        </w:rPr>
-      </w:pPr>
-      <w:r>
-        <w:rPr>
-          <w:color w:val="auto"/>
-          <w:lang w:val="en-US"/>
-        </w:rPr>
-        <w:t>Create informative error messages, mention the operation that failed and the type of failure.</w:t>
-      </w:r>
-    </w:p>
-    <w:p>
-      <w:pPr>
-        <w:spacing w:after="101"/>
-        <w:ind w:left="0" w:firstLine="0"/>
-        <w:jc w:val="left"/>
-        <w:rPr>
-          <w:color w:val="auto"/>
-          <w:lang w:val="en-US"/>
-        </w:rPr>
-      </w:pPr>
-      <w:r>
-        <w:rPr>
-          <w:color w:val="auto"/>
-          <w:lang w:val="en-US"/>
-        </w:rPr>
-        <w:t>…Define exception classes in terms of a caller’s needs</w:t>
-      </w:r>
-    </w:p>
-    <w:p>
-      <w:pPr>
-        <w:spacing w:after="101"/>
-        <w:ind w:left="0" w:firstLine="0"/>
-        <w:jc w:val="left"/>
-        <w:rPr>
-          <w:color w:val="auto"/>
-          <w:lang w:val="en-US"/>
-        </w:rPr>
-      </w:pPr>
-      <w:r>
-        <w:rPr>
-          <w:color w:val="auto"/>
-          <w:lang w:val="en-US"/>
-        </w:rPr>
-        <w:t>…Define the normal flow</w:t>
-      </w:r>
-    </w:p>
-    <w:p>
-      <w:pPr>
-        <w:spacing w:after="101"/>
-        <w:ind w:left="0" w:firstLine="0"/>
-        <w:jc w:val="left"/>
-        <w:rPr>
-          <w:color w:val="auto"/>
-          <w:lang w:val="en-US"/>
-        </w:rPr>
-      </w:pPr>
-      <w:r>
-        <w:rPr>
-          <w:color w:val="auto"/>
-          <w:lang w:val="en-US"/>
-        </w:rPr>
-        <w:t>…Don’t return null</w:t>
-      </w:r>
-    </w:p>
-    <w:p>
-      <w:pPr>
-        <w:spacing w:after="101"/>
-        <w:ind w:left="0" w:firstLine="0"/>
-        <w:jc w:val="left"/>
-        <w:rPr>
-          <w:color w:val="auto"/>
-          <w:lang w:val="en-US"/>
-        </w:rPr>
-      </w:pPr>
-      <w:r>
-        <w:rPr>
-          <w:color w:val="auto"/>
-          <w:lang w:val="en-US"/>
-        </w:rPr>
-        <w:t>If you return null, you will need to check if a variable is null in many other places in the code.  Instead, wrap that method with a method that either throws an exception or returns a special case object</w:t>
-      </w:r>
-    </w:p>
-    <w:p>
-      <w:pPr>
-        <w:spacing w:after="101"/>
-        <w:ind w:left="0" w:firstLine="0"/>
-        <w:jc w:val="left"/>
-        <w:rPr>
-          <w:color w:val="auto"/>
-          <w:lang w:val="en-US"/>
-        </w:rPr>
-      </w:pPr>
-      <w:r>
-        <w:rPr>
-          <w:color w:val="auto"/>
-          <w:lang w:val="en-US"/>
-        </w:rPr>
-        <w:t>…Don’t pass null</w:t>
-      </w:r>
-    </w:p>
-    <w:p>
-      <w:pPr>
-        <w:spacing w:after="101"/>
-        <w:ind w:left="0" w:firstLine="0"/>
-        <w:jc w:val="left"/>
-        <w:rPr>
-          <w:color w:val="auto"/>
-          <w:lang w:val="en-US"/>
-        </w:rPr>
-      </w:pPr>
-      <w:r>
-        <w:rPr>
-          <w:color w:val="auto"/>
-          <w:lang w:val="en-US"/>
-        </w:rPr>
-        <w:t xml:space="preserve">You can throw an invalid argument exception, or better a </w:t>
-      </w:r>
-      <w:r>
-        <w:rPr>
-          <w:color w:val="auto"/>
-          <w:lang w:val="en-US"/>
-        </w:rPr>
-        <w:t>assertion. But all programming languages do not have a good way to deal with null parameters</w:t>
-      </w:r>
+        <w:t>A dual standard</w:t>
+      </w:r>
+    </w:p>
+    <w:p>
+      <w:pPr>
+        <w:spacing w:after="101"/>
+        <w:ind w:left="0" w:firstLine="0"/>
+        <w:jc w:val="left"/>
+        <w:rPr>
+          <w:color w:val="00B050"/>
+          <w:sz w:val="28"/>
+          <w:szCs w:val="32"/>
+          <w:lang w:val="en-US"/>
+        </w:rPr>
+      </w:pPr>
+      <w:r>
+        <w:rPr>
+          <w:color w:val="00B050"/>
+          <w:sz w:val="28"/>
+          <w:szCs w:val="32"/>
+          <w:lang w:val="en-US"/>
+        </w:rPr>
+        <w:t>One assert per test</w:t>
+      </w:r>
+    </w:p>
+    <w:p>
+      <w:pPr>
+        <w:spacing w:after="101"/>
+        <w:ind w:left="0" w:firstLine="0"/>
+        <w:jc w:val="left"/>
+        <w:rPr>
+          <w:color w:val="auto"/>
+          <w:lang w:val="en-US"/>
+        </w:rPr>
+      </w:pPr>
+      <w:r>
+        <w:rPr>
+          <w:color w:val="auto"/>
+          <w:lang w:val="en-US"/>
+        </w:rPr>
+        <w:t xml:space="preserve">Also: </w:t>
+      </w:r>
+      <w:r>
+        <w:rPr>
+          <w:color w:val="auto"/>
+          <w:lang w:val="en-US"/>
+        </w:rPr>
+        <w:t>Single concept per test</w:t>
+      </w:r>
+    </w:p>
+    <w:p>
+      <w:pPr>
+        <w:spacing w:after="101"/>
+        <w:ind w:left="0" w:firstLine="0"/>
+        <w:jc w:val="left"/>
+        <w:rPr>
+          <w:color w:val="00B050"/>
+          <w:sz w:val="28"/>
+          <w:szCs w:val="32"/>
+          <w:lang w:val="en-US"/>
+        </w:rPr>
+      </w:pPr>
+      <w:r>
+        <w:rPr>
+          <w:color w:val="00B050"/>
+          <w:sz w:val="28"/>
+          <w:szCs w:val="32"/>
+          <w:lang w:val="en-US"/>
+        </w:rPr>
+        <w:t>F.I.R.S.T</w:t>
+      </w:r>
+    </w:p>
+    <w:p>
+      <w:pPr>
+        <w:spacing w:after="101"/>
+        <w:ind w:left="0" w:firstLine="0"/>
+        <w:jc w:val="left"/>
+        <w:rPr>
+          <w:color w:val="auto"/>
+          <w:lang w:val="en-US"/>
+        </w:rPr>
+      </w:pPr>
+      <w:r>
+        <w:rPr>
+          <w:color w:val="auto"/>
+          <w:lang w:val="en-US"/>
+        </w:rPr>
+        <w:t>Clean tests follow these rules:</w:t>
+      </w:r>
+    </w:p>
+    <w:p>
+      <w:pPr>
+        <w:pStyle w:val="ListParagraph"/>
+        <w:numPr>
+          <w:ilvl w:val="0"/>
+          <w:numId w:val="2"/>
+        </w:numPr>
+        <w:spacing w:after="101"/>
+        <w:jc w:val="left"/>
+        <w:rPr>
+          <w:color w:val="auto"/>
+          <w:lang w:val="en-US"/>
+        </w:rPr>
+      </w:pPr>
+      <w:r>
+        <w:rPr>
+          <w:color w:val="auto"/>
+          <w:lang w:val="en-US"/>
+        </w:rPr>
+        <w:t>Fast (run fast)</w:t>
+      </w:r>
+    </w:p>
+    <w:p>
+      <w:pPr>
+        <w:pStyle w:val="ListParagraph"/>
+        <w:numPr>
+          <w:ilvl w:val="0"/>
+          <w:numId w:val="2"/>
+        </w:numPr>
+        <w:spacing w:after="101"/>
+        <w:jc w:val="left"/>
+        <w:rPr>
+          <w:color w:val="auto"/>
+          <w:lang w:val="en-US"/>
+        </w:rPr>
+      </w:pPr>
+      <w:r>
+        <w:rPr>
+          <w:color w:val="auto"/>
+          <w:lang w:val="en-US"/>
+        </w:rPr>
+        <w:t>Independent (if dependent, first that fails causes a cascade of downstream failures)</w:t>
+      </w:r>
+    </w:p>
+    <w:p>
+      <w:pPr>
+        <w:pStyle w:val="ListParagraph"/>
+        <w:numPr>
+          <w:ilvl w:val="0"/>
+          <w:numId w:val="2"/>
+        </w:numPr>
+        <w:spacing w:after="101"/>
+        <w:jc w:val="left"/>
+        <w:rPr>
+          <w:color w:val="auto"/>
+          <w:lang w:val="en-US"/>
+        </w:rPr>
+      </w:pPr>
+      <w:r>
+        <w:rPr>
+          <w:color w:val="auto"/>
+          <w:lang w:val="en-US"/>
+        </w:rPr>
+        <w:t>Repeatable in any environment (in the production, QA, without network</w:t>
+      </w:r>
+    </w:p>
+    <w:p>
+      <w:pPr>
+        <w:pStyle w:val="ListParagraph"/>
+        <w:numPr>
+          <w:ilvl w:val="0"/>
+          <w:numId w:val="2"/>
+        </w:numPr>
+        <w:spacing w:after="101"/>
+        <w:jc w:val="left"/>
+        <w:rPr>
+          <w:color w:val="auto"/>
+          <w:lang w:val="en-US"/>
+        </w:rPr>
+      </w:pPr>
+      <w:r>
+        <w:rPr>
+          <w:color w:val="auto"/>
+          <w:lang w:val="en-US"/>
+        </w:rPr>
+        <w:t>Self-validating (should have a Boolean output, false or true</w:t>
+      </w:r>
+    </w:p>
+    <w:p>
+      <w:pPr>
+        <w:pStyle w:val="ListParagraph"/>
+        <w:numPr>
+          <w:ilvl w:val="0"/>
+          <w:numId w:val="2"/>
+        </w:numPr>
+        <w:spacing w:after="101"/>
+        <w:jc w:val="left"/>
+        <w:rPr>
+          <w:color w:val="auto"/>
+          <w:lang w:val="en-US"/>
+        </w:rPr>
+      </w:pPr>
+      <w:r>
+        <w:rPr>
+          <w:color w:val="auto"/>
+          <w:lang w:val="en-US"/>
+        </w:rPr>
+        <w:t>Timely (unit tests just before production code</w:t>
+      </w:r>
+    </w:p>
+    <w:p>
+      <w:pPr>
+        <w:spacing w:after="101"/>
+        <w:jc w:val="left"/>
+        <w:rPr>
+          <w:b/>
+          <w:bCs/>
+          <w:color w:val="FF0000"/>
+          <w:sz w:val="40"/>
+          <w:szCs w:val="40"/>
+          <w:lang w:val="en-US"/>
+        </w:rPr>
+      </w:pPr>
+      <w:r>
+        <w:rPr>
+          <w:b/>
+          <w:bCs/>
+          <w:color w:val="FF0000"/>
+          <w:sz w:val="40"/>
+          <w:szCs w:val="40"/>
+          <w:lang w:val="en-US"/>
+        </w:rPr>
+        <w:t>Chapter 10: Classes</w:t>
+      </w:r>
+    </w:p>
+    <w:p>
+      <w:pPr>
+        <w:spacing w:after="101"/>
+        <w:jc w:val="left"/>
+        <w:rPr>
+          <w:color w:val="00B050"/>
+          <w:sz w:val="28"/>
+          <w:szCs w:val="28"/>
+          <w:lang w:val="en-US"/>
+        </w:rPr>
+      </w:pPr>
+      <w:r>
+        <w:rPr>
+          <w:color w:val="00B050"/>
+          <w:sz w:val="28"/>
+          <w:szCs w:val="28"/>
+          <w:lang w:val="en-US"/>
+        </w:rPr>
+        <w:t>Class organization</w:t>
+      </w:r>
+    </w:p>
+    <w:p>
+      <w:pPr>
+        <w:spacing w:after="101"/>
+        <w:ind w:left="0" w:firstLine="0"/>
+        <w:jc w:val="left"/>
+        <w:rPr>
+          <w:color w:val="auto"/>
+          <w:szCs w:val="22"/>
+          <w:lang w:val="en-US"/>
+        </w:rPr>
+      </w:pPr>
+      <w:r>
+        <w:rPr>
+          <w:color w:val="auto"/>
+          <w:szCs w:val="22"/>
+          <w:lang w:val="en-US"/>
+        </w:rPr>
+        <w:t>1.</w:t>
+      </w:r>
+      <w:r>
+        <w:rPr>
+          <w:color w:val="auto"/>
+          <w:szCs w:val="22"/>
+          <w:lang w:val="en-US"/>
+        </w:rPr>
+        <w:t xml:space="preserve"> </w:t>
+      </w:r>
+      <w:r>
+        <w:rPr>
+          <w:color w:val="auto"/>
+          <w:szCs w:val="22"/>
+          <w:lang w:val="en-US"/>
+        </w:rPr>
+        <w:t>Public static constants,</w:t>
+      </w:r>
+      <w:r>
+        <w:rPr>
+          <w:color w:val="auto"/>
+          <w:szCs w:val="22"/>
+          <w:lang w:val="en-US"/>
+        </w:rPr>
+        <w:t xml:space="preserve"> </w:t>
+      </w:r>
+      <w:r>
+        <w:rPr>
+          <w:color w:val="auto"/>
+          <w:szCs w:val="22"/>
+          <w:lang w:val="en-US"/>
+        </w:rPr>
+        <w:t>2. private static variables,</w:t>
+      </w:r>
+      <w:r>
+        <w:rPr>
+          <w:color w:val="auto"/>
+          <w:szCs w:val="22"/>
+          <w:lang w:val="en-US"/>
+        </w:rPr>
+        <w:t xml:space="preserve"> 3.</w:t>
+      </w:r>
+      <w:r>
+        <w:rPr>
+          <w:color w:val="auto"/>
+          <w:szCs w:val="22"/>
+          <w:lang w:val="en-US"/>
+        </w:rPr>
+        <w:t xml:space="preserve"> private instance variables (seldom public variable</w:t>
+      </w:r>
+      <w:r>
+        <w:rPr>
+          <w:color w:val="auto"/>
+          <w:szCs w:val="22"/>
+          <w:lang w:val="en-US"/>
+        </w:rPr>
+        <w:t>s</w:t>
+      </w:r>
+      <w:r>
+        <w:rPr>
+          <w:color w:val="auto"/>
+          <w:szCs w:val="22"/>
+          <w:lang w:val="en-US"/>
+        </w:rPr>
+        <w:t>)</w:t>
+      </w:r>
+    </w:p>
+    <w:p>
+      <w:pPr>
+        <w:spacing w:after="101"/>
+        <w:jc w:val="left"/>
+        <w:rPr>
+          <w:color w:val="0070C0"/>
+          <w:szCs w:val="22"/>
+          <w:lang w:val="en-US"/>
+        </w:rPr>
+      </w:pPr>
+      <w:r>
+        <w:rPr>
+          <w:color w:val="0070C0"/>
+          <w:szCs w:val="22"/>
+          <w:lang w:val="en-US"/>
+        </w:rPr>
+        <w:t>Encapsulation:</w:t>
+      </w:r>
+      <w:r>
+        <w:rPr>
+          <w:color w:val="0070C0"/>
+          <w:szCs w:val="22"/>
+          <w:lang w:val="en-US"/>
+        </w:rPr>
+        <w:t xml:space="preserve"> </w:t>
+      </w:r>
+      <w:r>
+        <w:rPr>
+          <w:color w:val="auto"/>
+          <w:szCs w:val="22"/>
+          <w:lang w:val="en-US"/>
+        </w:rPr>
+        <w:t>always private, sometimes protected for the tests. But always keep in mind that loosening the encapsulation is the last resort</w:t>
+      </w:r>
+    </w:p>
+    <w:p>
+      <w:pPr>
+        <w:spacing w:after="101"/>
+        <w:jc w:val="left"/>
+        <w:rPr>
+          <w:color w:val="00B050"/>
+          <w:sz w:val="28"/>
+          <w:szCs w:val="28"/>
+          <w:lang w:val="en-US"/>
+        </w:rPr>
+      </w:pPr>
+      <w:r>
+        <w:rPr>
+          <w:color w:val="00B050"/>
+          <w:sz w:val="28"/>
+          <w:szCs w:val="28"/>
+          <w:lang w:val="en-US"/>
+        </w:rPr>
+        <w:t>Classes should be small</w:t>
+      </w:r>
+    </w:p>
+    <w:p>
+      <w:pPr>
+        <w:spacing w:after="101"/>
+        <w:jc w:val="left"/>
+        <w:rPr>
+          <w:color w:val="auto"/>
+          <w:szCs w:val="22"/>
+          <w:lang w:val="en-US"/>
+        </w:rPr>
+      </w:pPr>
+      <w:r>
+        <w:rPr>
+          <w:color w:val="auto"/>
+          <w:szCs w:val="22"/>
+          <w:lang w:val="en-US"/>
+        </w:rPr>
+        <w:t>Yes, they should be smaller as possible as a primary rule. (length is measured by responsibilities). Description of a class should need only 25 words, shouldn’t use “if”, “and”, “or” or “but” because it is a hint that it has too many responsibilities</w:t>
+      </w:r>
+    </w:p>
+    <w:p>
+      <w:pPr>
+        <w:spacing w:after="101"/>
+        <w:jc w:val="left"/>
+        <w:rPr>
+          <w:color w:val="auto"/>
+          <w:szCs w:val="22"/>
+          <w:lang w:val="en-US"/>
+        </w:rPr>
+      </w:pPr>
+      <w:r>
+        <w:rPr>
+          <w:color w:val="0070C0"/>
+          <w:szCs w:val="22"/>
+          <w:lang w:val="en-US"/>
+        </w:rPr>
+        <w:t>The single responsibility principle</w:t>
+      </w:r>
+      <w:r>
+        <w:rPr>
+          <w:color w:val="0070C0"/>
+          <w:szCs w:val="22"/>
+          <w:lang w:val="en-US"/>
+        </w:rPr>
+        <w:t xml:space="preserve"> (SRP): </w:t>
+      </w:r>
+      <w:r>
+        <w:rPr>
+          <w:color w:val="auto"/>
+          <w:szCs w:val="22"/>
+          <w:lang w:val="en-US"/>
+        </w:rPr>
+        <w:t>Small classes compared to bigger classes are like drawers with many small, labeled boxes compared to few big boxes where you fill everything into it. Having less complexity in every class is always better</w:t>
+      </w:r>
+    </w:p>
+    <w:p>
+      <w:pPr>
+        <w:spacing w:after="101"/>
+        <w:jc w:val="left"/>
+        <w:rPr>
+          <w:color w:val="auto"/>
+          <w:szCs w:val="22"/>
+          <w:lang w:val="en-US"/>
+        </w:rPr>
+      </w:pPr>
+      <w:r>
+        <w:rPr>
+          <w:color w:val="0070C0"/>
+          <w:szCs w:val="22"/>
+          <w:lang w:val="en-US"/>
+        </w:rPr>
+        <w:t>Cohesion</w:t>
+      </w:r>
+      <w:r>
+        <w:rPr>
+          <w:color w:val="0070C0"/>
+          <w:szCs w:val="22"/>
+          <w:lang w:val="en-US"/>
+        </w:rPr>
+        <w:t xml:space="preserve">: </w:t>
+      </w:r>
+      <w:r>
+        <w:rPr>
+          <w:color w:val="auto"/>
+          <w:szCs w:val="22"/>
+          <w:lang w:val="en-US"/>
+        </w:rPr>
+        <w:t>A class in which each variable is used by each method is maximally cohesive (not advisable to create such because the methods and vars would be co-dependent)</w:t>
+      </w:r>
+    </w:p>
+    <w:p>
+      <w:pPr>
+        <w:spacing w:after="101"/>
+        <w:jc w:val="left"/>
+        <w:rPr>
+          <w:color w:val="auto"/>
+          <w:szCs w:val="22"/>
+          <w:lang w:val="en-US"/>
+        </w:rPr>
+      </w:pPr>
+      <w:r>
+        <w:rPr>
+          <w:color w:val="0070C0"/>
+          <w:szCs w:val="22"/>
+          <w:lang w:val="en-US"/>
+        </w:rPr>
+        <w:t>Maintaining cohesion results in many small classes</w:t>
+      </w:r>
+      <w:r>
+        <w:rPr>
+          <w:color w:val="0070C0"/>
+          <w:szCs w:val="22"/>
+          <w:lang w:val="en-US"/>
+        </w:rPr>
+        <w:t xml:space="preserve">: </w:t>
+      </w:r>
+      <w:r>
+        <w:rPr>
+          <w:color w:val="auto"/>
+          <w:szCs w:val="22"/>
+          <w:lang w:val="en-US"/>
+        </w:rPr>
+        <w:t>when classes lose cohesion, split them</w:t>
+      </w:r>
+    </w:p>
+    <w:p>
+      <w:pPr>
+        <w:spacing w:after="101"/>
+        <w:jc w:val="left"/>
+        <w:rPr>
+          <w:color w:val="00B050"/>
+          <w:sz w:val="28"/>
+          <w:szCs w:val="28"/>
+          <w:lang w:val="en-US"/>
+        </w:rPr>
+      </w:pPr>
+      <w:r>
+        <w:rPr>
+          <w:color w:val="00B050"/>
+          <w:sz w:val="28"/>
+          <w:szCs w:val="28"/>
+          <w:lang w:val="en-US"/>
+        </w:rPr>
+        <w:t>Organizing for change</w:t>
+      </w:r>
+    </w:p>
+    <w:p>
+      <w:pPr>
+        <w:spacing w:after="101"/>
+        <w:ind w:left="0" w:firstLine="0"/>
+        <w:jc w:val="left"/>
+        <w:rPr>
+          <w:color w:val="auto"/>
+          <w:szCs w:val="22"/>
+          <w:lang w:val="en-US"/>
+        </w:rPr>
+      </w:pPr>
+      <w:r>
+        <w:rPr>
+          <w:color w:val="auto"/>
+          <w:szCs w:val="22"/>
+          <w:lang w:val="en-US"/>
+        </w:rPr>
+        <w:t xml:space="preserve">In a clean system, we organize our classes </w:t>
+      </w:r>
+      <w:proofErr w:type="gramStart"/>
+      <w:r>
+        <w:rPr>
+          <w:color w:val="auto"/>
+          <w:szCs w:val="22"/>
+          <w:lang w:val="en-US"/>
+        </w:rPr>
+        <w:t>so as to</w:t>
+      </w:r>
+      <w:proofErr w:type="gramEnd"/>
+      <w:r>
+        <w:rPr>
+          <w:color w:val="auto"/>
+          <w:szCs w:val="22"/>
+          <w:lang w:val="en-US"/>
+        </w:rPr>
+        <w:t xml:space="preserve"> reduce the risk of change.</w:t>
+      </w:r>
+    </w:p>
+    <w:p>
+      <w:pPr>
+        <w:spacing w:after="101"/>
+        <w:ind w:left="0" w:firstLine="0"/>
+        <w:jc w:val="left"/>
+        <w:rPr>
+          <w:color w:val="auto"/>
+          <w:szCs w:val="22"/>
+          <w:lang w:val="en-US"/>
+        </w:rPr>
+      </w:pPr>
+      <w:r>
+        <w:rPr>
+          <w:color w:val="auto"/>
+          <w:szCs w:val="22"/>
+          <w:lang w:val="en-US"/>
+        </w:rPr>
+        <w:t>We try to split the class into many to understand easily the specific logic of each one</w:t>
+      </w:r>
+    </w:p>
+    <w:p>
+      <w:pPr>
+        <w:spacing w:after="101"/>
+        <w:ind w:left="0" w:firstLine="0"/>
+        <w:jc w:val="left"/>
+        <w:rPr>
+          <w:color w:val="auto"/>
+          <w:sz w:val="20"/>
+          <w:szCs w:val="20"/>
+          <w:lang w:val="en-US"/>
+        </w:rPr>
+      </w:pPr>
+      <w:r>
+        <w:rPr>
+          <w:color w:val="auto"/>
+          <w:szCs w:val="22"/>
+          <w:lang w:val="en-US"/>
+        </w:rPr>
+        <w:t>Open-closed principle: Classes should be open for extension but closed for modification</w:t>
+      </w:r>
+    </w:p>
+    <w:p>
+      <w:pPr>
+        <w:spacing w:after="101"/>
+        <w:jc w:val="left"/>
+        <w:rPr>
+          <w:color w:val="0070C0"/>
+          <w:szCs w:val="22"/>
+          <w:lang w:val="en-US"/>
+        </w:rPr>
+      </w:pPr>
+      <w:r>
+        <w:rPr>
+          <w:color w:val="0070C0"/>
+          <w:szCs w:val="22"/>
+          <w:lang w:val="en-US"/>
+        </w:rPr>
+        <w:t>Isolating from change</w:t>
+      </w:r>
+    </w:p>
+    <w:p>
+      <w:pPr>
+        <w:spacing w:after="101"/>
+        <w:jc w:val="left"/>
+        <w:rPr>
+          <w:color w:val="00B050"/>
+          <w:sz w:val="28"/>
+          <w:szCs w:val="28"/>
+          <w:lang w:val="en-US"/>
+        </w:rPr>
+      </w:pPr>
     </w:p>
     <w:sectPr>
       <w:pgSz w:w="11906" w:h="16838"/>
@@ -1421,6 +2480,287 @@
     </w:p>
   </w:footnote>
 </w:footnotes>
+</file>
+
+<file path=word/numbering.xml><?xml version="1.0" encoding="utf-8"?>
+<w:numbering xmlns:wpc="http://schemas.microsoft.com/office/word/2010/wordprocessingCanvas" xmlns:cx="http://schemas.microsoft.com/office/drawing/2014/chartex" xmlns:cx1="http://schemas.microsoft.com/office/drawing/2015/9/8/chartex" xmlns:cx2="http://schemas.microsoft.com/office/drawing/2015/10/21/chartex" xmlns:cx3="http://schemas.microsoft.com/office/drawing/2016/5/9/chartex" xmlns:cx4="http://schemas.microsoft.com/office/drawing/2016/5/10/chartex" xmlns:cx5="http://schemas.microsoft.com/office/drawing/2016/5/11/chartex" xmlns:cx6="http://schemas.microsoft.com/office/drawing/2016/5/12/chartex" xmlns:cx7="http://schemas.microsoft.com/office/drawing/2016/5/13/chartex" xmlns:cx8="http://schemas.microsoft.com/office/drawing/2016/5/14/chartex" xmlns:mc="http://schemas.openxmlformats.org/markup-compatibility/2006" xmlns:aink="http://schemas.microsoft.com/office/drawing/2016/ink" xmlns:am3d="http://schemas.microsoft.com/office/drawing/2017/model3d" xmlns:o="urn:schemas-microsoft-com:office:office" xmlns:oel="http://schemas.microsoft.com/office/2019/extlst" xmlns:r="http://schemas.openxmlformats.org/officeDocument/2006/relationships" xmlns:m="http://schemas.openxmlformats.org/officeDocument/2006/math" xmlns:v="urn:schemas-microsoft-com:vml" xmlns:wp14="http://schemas.microsoft.com/office/word/2010/wordprocessingDrawing" xmlns:wp="http://schemas.openxmlformats.org/drawingml/2006/wordprocessingDrawing" xmlns:w10="urn:schemas-microsoft-com:office:word" xmlns:w="http://schemas.openxmlformats.org/wordprocessingml/2006/main" xmlns:w14="http://schemas.microsoft.com/office/word/2010/wordml" xmlns:w15="http://schemas.microsoft.com/office/word/2012/wordml" xmlns:w16cex="http://schemas.microsoft.com/office/word/2018/wordml/cex" xmlns:w16cid="http://schemas.microsoft.com/office/word/2016/wordml/cid" xmlns:w16="http://schemas.microsoft.com/office/word/2018/wordml" xmlns:w16du="http://schemas.microsoft.com/office/word/2023/wordml/word16du" xmlns:w16sdtdh="http://schemas.microsoft.com/office/word/2020/wordml/sdtdatahash" xmlns:w16se="http://schemas.microsoft.com/office/word/2015/wordml/symex" xmlns:wpg="http://schemas.microsoft.com/office/word/2010/wordprocessingGroup" xmlns:wpi="http://schemas.microsoft.com/office/word/2010/wordprocessingInk" xmlns:wne="http://schemas.microsoft.com/office/word/2006/wordml" xmlns:wps="http://schemas.microsoft.com/office/word/2010/wordprocessingShape" mc:Ignorable="w14 w15 w16se w16cid w16 w16cex w16sdtdh w16du wp14">
+  <w:abstractNum w:abstractNumId="0" w15:restartNumberingAfterBreak="0">
+    <w:nsid w:val="38A24F82"/>
+    <w:multiLevelType w:val="hybridMultilevel"/>
+    <w:tmpl w:val="7BEC9E48"/>
+    <w:lvl w:ilvl="0" w:tplc="1000000F">
+      <w:start w:val="1"/>
+      <w:numFmt w:val="decimal"/>
+      <w:lvlText w:val="%1."/>
+      <w:lvlJc w:val="left"/>
+      <w:pPr>
+        <w:ind w:left="720" w:hanging="360"/>
+      </w:pPr>
+      <w:rPr>
+        <w:rFonts w:hint="default"/>
+      </w:rPr>
+    </w:lvl>
+    <w:lvl w:ilvl="1" w:tplc="10000019" w:tentative="1">
+      <w:start w:val="1"/>
+      <w:numFmt w:val="lowerLetter"/>
+      <w:lvlText w:val="%2."/>
+      <w:lvlJc w:val="left"/>
+      <w:pPr>
+        <w:ind w:left="1440" w:hanging="360"/>
+      </w:pPr>
+    </w:lvl>
+    <w:lvl w:ilvl="2" w:tplc="1000001B" w:tentative="1">
+      <w:start w:val="1"/>
+      <w:numFmt w:val="lowerRoman"/>
+      <w:lvlText w:val="%3."/>
+      <w:lvlJc w:val="right"/>
+      <w:pPr>
+        <w:ind w:left="2160" w:hanging="180"/>
+      </w:pPr>
+    </w:lvl>
+    <w:lvl w:ilvl="3" w:tplc="1000000F" w:tentative="1">
+      <w:start w:val="1"/>
+      <w:numFmt w:val="decimal"/>
+      <w:lvlText w:val="%4."/>
+      <w:lvlJc w:val="left"/>
+      <w:pPr>
+        <w:ind w:left="2880" w:hanging="360"/>
+      </w:pPr>
+    </w:lvl>
+    <w:lvl w:ilvl="4" w:tplc="10000019" w:tentative="1">
+      <w:start w:val="1"/>
+      <w:numFmt w:val="lowerLetter"/>
+      <w:lvlText w:val="%5."/>
+      <w:lvlJc w:val="left"/>
+      <w:pPr>
+        <w:ind w:left="3600" w:hanging="360"/>
+      </w:pPr>
+    </w:lvl>
+    <w:lvl w:ilvl="5" w:tplc="1000001B" w:tentative="1">
+      <w:start w:val="1"/>
+      <w:numFmt w:val="lowerRoman"/>
+      <w:lvlText w:val="%6."/>
+      <w:lvlJc w:val="right"/>
+      <w:pPr>
+        <w:ind w:left="4320" w:hanging="180"/>
+      </w:pPr>
+    </w:lvl>
+    <w:lvl w:ilvl="6" w:tplc="1000000F" w:tentative="1">
+      <w:start w:val="1"/>
+      <w:numFmt w:val="decimal"/>
+      <w:lvlText w:val="%7."/>
+      <w:lvlJc w:val="left"/>
+      <w:pPr>
+        <w:ind w:left="5040" w:hanging="360"/>
+      </w:pPr>
+    </w:lvl>
+    <w:lvl w:ilvl="7" w:tplc="10000019" w:tentative="1">
+      <w:start w:val="1"/>
+      <w:numFmt w:val="lowerLetter"/>
+      <w:lvlText w:val="%8."/>
+      <w:lvlJc w:val="left"/>
+      <w:pPr>
+        <w:ind w:left="5760" w:hanging="360"/>
+      </w:pPr>
+    </w:lvl>
+    <w:lvl w:ilvl="8" w:tplc="1000001B" w:tentative="1">
+      <w:start w:val="1"/>
+      <w:numFmt w:val="lowerRoman"/>
+      <w:lvlText w:val="%9."/>
+      <w:lvlJc w:val="right"/>
+      <w:pPr>
+        <w:ind w:left="6480" w:hanging="180"/>
+      </w:pPr>
+    </w:lvl>
+  </w:abstractNum>
+  <w:abstractNum w:abstractNumId="1" w15:restartNumberingAfterBreak="0">
+    <w:nsid w:val="4B2F0D34"/>
+    <w:multiLevelType w:val="hybridMultilevel"/>
+    <w:tmpl w:val="158CDE80"/>
+    <w:lvl w:ilvl="0" w:tplc="1000000F">
+      <w:start w:val="1"/>
+      <w:numFmt w:val="decimal"/>
+      <w:lvlText w:val="%1."/>
+      <w:lvlJc w:val="left"/>
+      <w:pPr>
+        <w:ind w:left="720" w:hanging="360"/>
+      </w:pPr>
+      <w:rPr>
+        <w:rFonts w:hint="default"/>
+      </w:rPr>
+    </w:lvl>
+    <w:lvl w:ilvl="1" w:tplc="10000019" w:tentative="1">
+      <w:start w:val="1"/>
+      <w:numFmt w:val="lowerLetter"/>
+      <w:lvlText w:val="%2."/>
+      <w:lvlJc w:val="left"/>
+      <w:pPr>
+        <w:ind w:left="1440" w:hanging="360"/>
+      </w:pPr>
+    </w:lvl>
+    <w:lvl w:ilvl="2" w:tplc="1000001B" w:tentative="1">
+      <w:start w:val="1"/>
+      <w:numFmt w:val="lowerRoman"/>
+      <w:lvlText w:val="%3."/>
+      <w:lvlJc w:val="right"/>
+      <w:pPr>
+        <w:ind w:left="2160" w:hanging="180"/>
+      </w:pPr>
+    </w:lvl>
+    <w:lvl w:ilvl="3" w:tplc="1000000F" w:tentative="1">
+      <w:start w:val="1"/>
+      <w:numFmt w:val="decimal"/>
+      <w:lvlText w:val="%4."/>
+      <w:lvlJc w:val="left"/>
+      <w:pPr>
+        <w:ind w:left="2880" w:hanging="360"/>
+      </w:pPr>
+    </w:lvl>
+    <w:lvl w:ilvl="4" w:tplc="10000019" w:tentative="1">
+      <w:start w:val="1"/>
+      <w:numFmt w:val="lowerLetter"/>
+      <w:lvlText w:val="%5."/>
+      <w:lvlJc w:val="left"/>
+      <w:pPr>
+        <w:ind w:left="3600" w:hanging="360"/>
+      </w:pPr>
+    </w:lvl>
+    <w:lvl w:ilvl="5" w:tplc="1000001B" w:tentative="1">
+      <w:start w:val="1"/>
+      <w:numFmt w:val="lowerRoman"/>
+      <w:lvlText w:val="%6."/>
+      <w:lvlJc w:val="right"/>
+      <w:pPr>
+        <w:ind w:left="4320" w:hanging="180"/>
+      </w:pPr>
+    </w:lvl>
+    <w:lvl w:ilvl="6" w:tplc="1000000F" w:tentative="1">
+      <w:start w:val="1"/>
+      <w:numFmt w:val="decimal"/>
+      <w:lvlText w:val="%7."/>
+      <w:lvlJc w:val="left"/>
+      <w:pPr>
+        <w:ind w:left="5040" w:hanging="360"/>
+      </w:pPr>
+    </w:lvl>
+    <w:lvl w:ilvl="7" w:tplc="10000019" w:tentative="1">
+      <w:start w:val="1"/>
+      <w:numFmt w:val="lowerLetter"/>
+      <w:lvlText w:val="%8."/>
+      <w:lvlJc w:val="left"/>
+      <w:pPr>
+        <w:ind w:left="5760" w:hanging="360"/>
+      </w:pPr>
+    </w:lvl>
+    <w:lvl w:ilvl="8" w:tplc="1000001B" w:tentative="1">
+      <w:start w:val="1"/>
+      <w:numFmt w:val="lowerRoman"/>
+      <w:lvlText w:val="%9."/>
+      <w:lvlJc w:val="right"/>
+      <w:pPr>
+        <w:ind w:left="6480" w:hanging="180"/>
+      </w:pPr>
+    </w:lvl>
+  </w:abstractNum>
+  <w:abstractNum w:abstractNumId="2" w15:restartNumberingAfterBreak="0">
+    <w:nsid w:val="4B9851AE"/>
+    <w:multiLevelType w:val="hybridMultilevel"/>
+    <w:tmpl w:val="0C1E2130"/>
+    <w:lvl w:ilvl="0" w:tplc="1000000F">
+      <w:start w:val="1"/>
+      <w:numFmt w:val="decimal"/>
+      <w:lvlText w:val="%1."/>
+      <w:lvlJc w:val="left"/>
+      <w:pPr>
+        <w:ind w:left="720" w:hanging="360"/>
+      </w:pPr>
+      <w:rPr>
+        <w:rFonts w:hint="default"/>
+      </w:rPr>
+    </w:lvl>
+    <w:lvl w:ilvl="1" w:tplc="10000019" w:tentative="1">
+      <w:start w:val="1"/>
+      <w:numFmt w:val="lowerLetter"/>
+      <w:lvlText w:val="%2."/>
+      <w:lvlJc w:val="left"/>
+      <w:pPr>
+        <w:ind w:left="1440" w:hanging="360"/>
+      </w:pPr>
+    </w:lvl>
+    <w:lvl w:ilvl="2" w:tplc="1000001B" w:tentative="1">
+      <w:start w:val="1"/>
+      <w:numFmt w:val="lowerRoman"/>
+      <w:lvlText w:val="%3."/>
+      <w:lvlJc w:val="right"/>
+      <w:pPr>
+        <w:ind w:left="2160" w:hanging="180"/>
+      </w:pPr>
+    </w:lvl>
+    <w:lvl w:ilvl="3" w:tplc="1000000F" w:tentative="1">
+      <w:start w:val="1"/>
+      <w:numFmt w:val="decimal"/>
+      <w:lvlText w:val="%4."/>
+      <w:lvlJc w:val="left"/>
+      <w:pPr>
+        <w:ind w:left="2880" w:hanging="360"/>
+      </w:pPr>
+    </w:lvl>
+    <w:lvl w:ilvl="4" w:tplc="10000019" w:tentative="1">
+      <w:start w:val="1"/>
+      <w:numFmt w:val="lowerLetter"/>
+      <w:lvlText w:val="%5."/>
+      <w:lvlJc w:val="left"/>
+      <w:pPr>
+        <w:ind w:left="3600" w:hanging="360"/>
+      </w:pPr>
+    </w:lvl>
+    <w:lvl w:ilvl="5" w:tplc="1000001B" w:tentative="1">
+      <w:start w:val="1"/>
+      <w:numFmt w:val="lowerRoman"/>
+      <w:lvlText w:val="%6."/>
+      <w:lvlJc w:val="right"/>
+      <w:pPr>
+        <w:ind w:left="4320" w:hanging="180"/>
+      </w:pPr>
+    </w:lvl>
+    <w:lvl w:ilvl="6" w:tplc="1000000F" w:tentative="1">
+      <w:start w:val="1"/>
+      <w:numFmt w:val="decimal"/>
+      <w:lvlText w:val="%7."/>
+      <w:lvlJc w:val="left"/>
+      <w:pPr>
+        <w:ind w:left="5040" w:hanging="360"/>
+      </w:pPr>
+    </w:lvl>
+    <w:lvl w:ilvl="7" w:tplc="10000019" w:tentative="1">
+      <w:start w:val="1"/>
+      <w:numFmt w:val="lowerLetter"/>
+      <w:lvlText w:val="%8."/>
+      <w:lvlJc w:val="left"/>
+      <w:pPr>
+        <w:ind w:left="5760" w:hanging="360"/>
+      </w:pPr>
+    </w:lvl>
+    <w:lvl w:ilvl="8" w:tplc="1000001B" w:tentative="1">
+      <w:start w:val="1"/>
+      <w:numFmt w:val="lowerRoman"/>
+      <w:lvlText w:val="%9."/>
+      <w:lvlJc w:val="right"/>
+      <w:pPr>
+        <w:ind w:left="6480" w:hanging="180"/>
+      </w:pPr>
+    </w:lvl>
+  </w:abstractNum>
+  <w:num w:numId="1" w16cid:durableId="1645040234">
+    <w:abstractNumId w:val="2"/>
+  </w:num>
+  <w:num w:numId="2" w16cid:durableId="373426613">
+    <w:abstractNumId w:val="1"/>
+  </w:num>
+  <w:num w:numId="3" w16cid:durableId="980890151">
+    <w:abstractNumId w:val="0"/>
+  </w:num>
+</w:numbering>
 </file>
 
 <file path=word/styles.xml><?xml version="1.0" encoding="utf-8"?>
@@ -1891,6 +3231,17 @@
       <w:sz w:val="40"/>
     </w:rPr>
   </w:style>
+  <w:style w:type="paragraph" w:styleId="ListParagraph">
+    <w:name w:val="List Paragraph"/>
+    <w:basedOn w:val="Normal"/>
+    <w:uiPriority w:val="34"/>
+    <w:qFormat/>
+    <w:rsid w:val="00855511"/>
+    <w:pPr>
+      <w:ind w:left="720"/>
+      <w:contextualSpacing/>
+    </w:pPr>
+  </w:style>
 </w:styles>
 </file>
 

</xml_diff>

<commit_message>
finished objsets but still unable to test after spending days to figure it out, please if you see this message and you're OK to help me with that please do
</commit_message>
<xml_diff>
--- a/resume_clean_code_book.docx
+++ b/resume_clean_code_book.docx
@@ -548,21 +548,7 @@
         <w:rPr>
           <w:lang w:val="en-US"/>
         </w:rPr>
-        <w:t xml:space="preserve">writeField(name) is better than write(name) cuz you </w:t>
-      </w:r>
-      <w:proofErr w:type="gramStart"/>
-      <w:r>
-        <w:rPr>
-          <w:lang w:val="en-US"/>
-        </w:rPr>
-        <w:t>tell</w:t>
-      </w:r>
-      <w:proofErr w:type="gramEnd"/>
-      <w:r>
-        <w:rPr>
-          <w:lang w:val="en-US"/>
-        </w:rPr>
-        <w:t xml:space="preserve"> that the name is a field</w:t>
+        <w:t>writeField(name) is better than write(name) cuz you tell that the name is a field</w:t>
       </w:r>
     </w:p>
     <w:p>
@@ -655,21 +641,7 @@
         <w:rPr>
           <w:lang w:val="en-US"/>
         </w:rPr>
-        <w:t xml:space="preserve">In a </w:t>
-      </w:r>
-      <w:proofErr w:type="gramStart"/>
-      <w:r>
-        <w:rPr>
-          <w:lang w:val="en-US"/>
-        </w:rPr>
-        <w:t>checkPassword(</w:t>
-      </w:r>
-      <w:proofErr w:type="gramEnd"/>
-      <w:r>
-        <w:rPr>
-          <w:lang w:val="en-US"/>
-        </w:rPr>
-        <w:t>) function you can have a call to initSession(), this is a side effect because the name of the function does not state that it initializes the session. You should add this stepto the name of the function even if it violates the rule of do one thing</w:t>
+        <w:t>In a checkPassword() function you can have a call to initSession(), this is a side effect because the name of the function does not state that it initializes the session. You should add this stepto the name of the function even if it violates the rule of do one thing</w:t>
       </w:r>
     </w:p>
     <w:p>
@@ -893,10 +865,262 @@
           <w:szCs w:val="44"/>
           <w:lang w:val="en-US"/>
         </w:rPr>
-        <w:t xml:space="preserve">Chapter </w:t>
-      </w:r>
-      <w:proofErr w:type="gramStart"/>
-      <w:r>
+        <w:t>Chapter 4 : Comments</w:t>
+      </w:r>
+    </w:p>
+    <w:p>
+      <w:pPr>
+        <w:spacing w:after="101"/>
+        <w:ind w:left="-5"/>
+        <w:jc w:val="left"/>
+        <w:rPr>
+          <w:color w:val="auto"/>
+          <w:lang w:val="en-US"/>
+        </w:rPr>
+      </w:pPr>
+      <w:r>
+        <w:rPr>
+          <w:color w:val="auto"/>
+          <w:lang w:val="en-US"/>
+        </w:rPr>
+        <w:t>Comments are a failure because w</w:t>
+      </w:r>
+      <w:r>
+        <w:rPr>
+          <w:color w:val="auto"/>
+          <w:lang w:val="en-US"/>
+        </w:rPr>
+        <w:t>e could not express ourselves well through code: necessary evil</w:t>
+      </w:r>
+    </w:p>
+    <w:p>
+      <w:pPr>
+        <w:spacing w:after="101"/>
+        <w:ind w:left="-5"/>
+        <w:jc w:val="left"/>
+        <w:rPr>
+          <w:color w:val="auto"/>
+          <w:lang w:val="en-US"/>
+        </w:rPr>
+      </w:pPr>
+      <w:r>
+        <w:rPr>
+          <w:color w:val="00B050"/>
+          <w:sz w:val="28"/>
+          <w:szCs w:val="32"/>
+          <w:lang w:val="en-US"/>
+        </w:rPr>
+        <w:t>Comments do not make up for bad code</w:t>
+      </w:r>
+    </w:p>
+    <w:p>
+      <w:pPr>
+        <w:spacing w:after="101"/>
+        <w:ind w:left="0" w:firstLine="0"/>
+        <w:jc w:val="left"/>
+        <w:rPr>
+          <w:color w:val="auto"/>
+          <w:lang w:val="en-US"/>
+        </w:rPr>
+      </w:pPr>
+      <w:r>
+        <w:rPr>
+          <w:color w:val="auto"/>
+          <w:lang w:val="en-US"/>
+        </w:rPr>
+        <w:t>Better clean the code than doing a comment (if the goal is to make things clear)</w:t>
+      </w:r>
+    </w:p>
+    <w:p>
+      <w:pPr>
+        <w:spacing w:after="101"/>
+        <w:ind w:left="0" w:firstLine="0"/>
+        <w:jc w:val="left"/>
+        <w:rPr>
+          <w:color w:val="auto"/>
+          <w:lang w:val="en-US"/>
+        </w:rPr>
+      </w:pPr>
+      <w:r>
+        <w:rPr>
+          <w:color w:val="00B050"/>
+          <w:sz w:val="28"/>
+          <w:szCs w:val="32"/>
+          <w:lang w:val="en-US"/>
+        </w:rPr>
+        <w:t>Good comments</w:t>
+      </w:r>
+    </w:p>
+    <w:p>
+      <w:pPr>
+        <w:spacing w:after="101"/>
+        <w:ind w:left="0" w:firstLine="0"/>
+        <w:jc w:val="left"/>
+        <w:rPr>
+          <w:color w:val="auto"/>
+          <w:lang w:val="en-US"/>
+        </w:rPr>
+      </w:pPr>
+      <w:r>
+        <w:rPr>
+          <w:color w:val="auto"/>
+          <w:lang w:val="en-US"/>
+        </w:rPr>
+        <w:t>Legal comments, informative comments (for ex a return of an abstract method), explanation of intent, clarification (for ex. unclear standard library), warning of consequences, TODOs</w:t>
+      </w:r>
+      <w:r>
+        <w:rPr>
+          <w:color w:val="auto"/>
+          <w:lang w:val="en-US"/>
+        </w:rPr>
+        <w:t>, amplification</w:t>
+      </w:r>
+    </w:p>
+    <w:p>
+      <w:pPr>
+        <w:spacing w:after="101"/>
+        <w:ind w:left="0" w:firstLine="0"/>
+        <w:jc w:val="left"/>
+        <w:rPr>
+          <w:color w:val="auto"/>
+          <w:lang w:val="en-US"/>
+        </w:rPr>
+      </w:pPr>
+      <w:r>
+        <w:rPr>
+          <w:color w:val="00B050"/>
+          <w:sz w:val="28"/>
+          <w:szCs w:val="32"/>
+          <w:lang w:val="en-US"/>
+        </w:rPr>
+        <w:t>Bad comments</w:t>
+      </w:r>
+    </w:p>
+    <w:p>
+      <w:pPr>
+        <w:spacing w:after="101"/>
+        <w:ind w:left="0" w:firstLine="0"/>
+        <w:jc w:val="left"/>
+        <w:rPr>
+          <w:color w:val="auto"/>
+          <w:lang w:val="en-US"/>
+        </w:rPr>
+      </w:pPr>
+      <w:r>
+        <w:rPr>
+          <w:color w:val="auto"/>
+          <w:lang w:val="en-US"/>
+        </w:rPr>
+        <w:t>Mumbling</w:t>
+      </w:r>
+      <w:r>
+        <w:rPr>
+          <w:color w:val="auto"/>
+          <w:lang w:val="en-US"/>
+        </w:rPr>
+        <w:t>, redundant(takes more time to read than the code)</w:t>
+      </w:r>
+      <w:r>
+        <w:rPr>
+          <w:color w:val="auto"/>
+          <w:lang w:val="en-US"/>
+        </w:rPr>
+        <w:t>, Misleading(difference between this.closed IS true and when it BECOMES true), mandated comments, journal</w:t>
+      </w:r>
+      <w:r>
+        <w:rPr>
+          <w:color w:val="auto"/>
+          <w:lang w:val="en-US"/>
+        </w:rPr>
+        <w:t xml:space="preserve"> </w:t>
+      </w:r>
+      <w:r>
+        <w:rPr>
+          <w:color w:val="auto"/>
+          <w:lang w:val="en-US"/>
+        </w:rPr>
+        <w:t>comments (comment for everything that has been changed, noise comments (for ex. a function getMonth and you comment it)</w:t>
+      </w:r>
+      <w:r>
+        <w:rPr>
+          <w:color w:val="auto"/>
+          <w:lang w:val="en-US"/>
+        </w:rPr>
+        <w:t>, a</w:t>
+      </w:r>
+      <w:r>
+        <w:rPr>
+          <w:color w:val="auto"/>
+          <w:lang w:val="en-US"/>
+        </w:rPr>
+        <w:t>on’t use a comment when you can use a function or a variable</w:t>
+      </w:r>
+      <w:r>
+        <w:rPr>
+          <w:color w:val="auto"/>
+          <w:lang w:val="en-US"/>
+        </w:rPr>
+        <w:t>, a</w:t>
+      </w:r>
+      <w:r>
+        <w:rPr>
+          <w:color w:val="auto"/>
+          <w:lang w:val="en-US"/>
+        </w:rPr>
+        <w:t>void position markers</w:t>
+      </w:r>
+      <w:r>
+        <w:rPr>
+          <w:color w:val="auto"/>
+          <w:lang w:val="en-US"/>
+        </w:rPr>
+        <w:t>, c</w:t>
+      </w:r>
+      <w:r>
+        <w:rPr>
+          <w:color w:val="auto"/>
+          <w:lang w:val="en-US"/>
+        </w:rPr>
+        <w:t>losing brace comments</w:t>
+      </w:r>
+      <w:r>
+        <w:rPr>
+          <w:color w:val="auto"/>
+          <w:lang w:val="en-US"/>
+        </w:rPr>
+        <w:t>, attributions and bylines, commented-out code</w:t>
+      </w:r>
+      <w:r>
+        <w:rPr>
+          <w:color w:val="auto"/>
+          <w:lang w:val="en-US"/>
+        </w:rPr>
+        <w:t>(unless you give a reason why you’re putting it)</w:t>
+      </w:r>
+      <w:r>
+        <w:rPr>
+          <w:color w:val="auto"/>
+          <w:lang w:val="en-US"/>
+        </w:rPr>
+        <w:t>, HTML code, too much information, comments for small functions</w:t>
+      </w:r>
+    </w:p>
+    <w:p>
+      <w:pPr>
+        <w:spacing w:after="101"/>
+        <w:ind w:left="0" w:firstLine="0"/>
+        <w:jc w:val="left"/>
+        <w:rPr>
+          <w:color w:val="auto"/>
+          <w:lang w:val="en-US"/>
+        </w:rPr>
+      </w:pPr>
+    </w:p>
+    <w:p>
+      <w:pPr>
+        <w:spacing w:after="101"/>
+        <w:ind w:left="0" w:firstLine="0"/>
+        <w:jc w:val="left"/>
         <w:rPr>
           <w:b/>
           <w:bCs/>
@@ -905,9 +1129,7 @@
           <w:szCs w:val="44"/>
           <w:lang w:val="en-US"/>
         </w:rPr>
-        <w:t>4 :</w:t>
-      </w:r>
-      <w:proofErr w:type="gramEnd"/>
+      </w:pPr>
       <w:r>
         <w:rPr>
           <w:b/>
@@ -917,262 +1139,9 @@
           <w:szCs w:val="44"/>
           <w:lang w:val="en-US"/>
         </w:rPr>
-        <w:t xml:space="preserve"> Comments</w:t>
-      </w:r>
-    </w:p>
-    <w:p>
-      <w:pPr>
-        <w:spacing w:after="101"/>
-        <w:ind w:left="-5"/>
-        <w:jc w:val="left"/>
-        <w:rPr>
-          <w:color w:val="auto"/>
-          <w:lang w:val="en-US"/>
-        </w:rPr>
-      </w:pPr>
-      <w:r>
-        <w:rPr>
-          <w:color w:val="auto"/>
-          <w:lang w:val="en-US"/>
-        </w:rPr>
-        <w:t>Comments are a failure because w</w:t>
-      </w:r>
-      <w:r>
-        <w:rPr>
-          <w:color w:val="auto"/>
-          <w:lang w:val="en-US"/>
-        </w:rPr>
-        <w:t>e could not express ourselves well through code: necessary evil</w:t>
-      </w:r>
-    </w:p>
-    <w:p>
-      <w:pPr>
-        <w:spacing w:after="101"/>
-        <w:ind w:left="-5"/>
-        <w:jc w:val="left"/>
-        <w:rPr>
-          <w:color w:val="auto"/>
-          <w:lang w:val="en-US"/>
-        </w:rPr>
-      </w:pPr>
-      <w:r>
-        <w:rPr>
-          <w:color w:val="00B050"/>
-          <w:sz w:val="28"/>
-          <w:szCs w:val="32"/>
-          <w:lang w:val="en-US"/>
-        </w:rPr>
-        <w:t>Comments do not make up for bad code</w:t>
-      </w:r>
-    </w:p>
-    <w:p>
-      <w:pPr>
-        <w:spacing w:after="101"/>
-        <w:ind w:left="0" w:firstLine="0"/>
-        <w:jc w:val="left"/>
-        <w:rPr>
-          <w:color w:val="auto"/>
-          <w:lang w:val="en-US"/>
-        </w:rPr>
-      </w:pPr>
-      <w:r>
-        <w:rPr>
-          <w:color w:val="auto"/>
-          <w:lang w:val="en-US"/>
-        </w:rPr>
-        <w:t>Better clean the code than doing a comment (if the goal is to make things clear)</w:t>
-      </w:r>
-    </w:p>
-    <w:p>
-      <w:pPr>
-        <w:spacing w:after="101"/>
-        <w:ind w:left="0" w:firstLine="0"/>
-        <w:jc w:val="left"/>
-        <w:rPr>
-          <w:color w:val="auto"/>
-          <w:lang w:val="en-US"/>
-        </w:rPr>
-      </w:pPr>
-      <w:r>
-        <w:rPr>
-          <w:color w:val="00B050"/>
-          <w:sz w:val="28"/>
-          <w:szCs w:val="32"/>
-          <w:lang w:val="en-US"/>
-        </w:rPr>
-        <w:t>Good comments</w:t>
-      </w:r>
-    </w:p>
-    <w:p>
-      <w:pPr>
-        <w:spacing w:after="101"/>
-        <w:ind w:left="0" w:firstLine="0"/>
-        <w:jc w:val="left"/>
-        <w:rPr>
-          <w:color w:val="auto"/>
-          <w:lang w:val="en-US"/>
-        </w:rPr>
-      </w:pPr>
-      <w:r>
-        <w:rPr>
-          <w:color w:val="auto"/>
-          <w:lang w:val="en-US"/>
-        </w:rPr>
-        <w:t>Legal comments, informative comments (for ex a return of an abstract method), explanation of intent, clarification (for ex. unclear standard library), warning of consequences, TODOs</w:t>
-      </w:r>
-      <w:r>
-        <w:rPr>
-          <w:color w:val="auto"/>
-          <w:lang w:val="en-US"/>
-        </w:rPr>
-        <w:t>, amplification</w:t>
-      </w:r>
-    </w:p>
-    <w:p>
-      <w:pPr>
-        <w:spacing w:after="101"/>
-        <w:ind w:left="0" w:firstLine="0"/>
-        <w:jc w:val="left"/>
-        <w:rPr>
-          <w:color w:val="auto"/>
-          <w:lang w:val="en-US"/>
-        </w:rPr>
-      </w:pPr>
-      <w:r>
-        <w:rPr>
-          <w:color w:val="00B050"/>
-          <w:sz w:val="28"/>
-          <w:szCs w:val="32"/>
-          <w:lang w:val="en-US"/>
-        </w:rPr>
-        <w:t>Bad comments</w:t>
-      </w:r>
-    </w:p>
-    <w:p>
-      <w:pPr>
-        <w:spacing w:after="101"/>
-        <w:ind w:left="0" w:firstLine="0"/>
-        <w:jc w:val="left"/>
-        <w:rPr>
-          <w:color w:val="auto"/>
-          <w:lang w:val="en-US"/>
-        </w:rPr>
-      </w:pPr>
-      <w:r>
-        <w:rPr>
-          <w:color w:val="auto"/>
-          <w:lang w:val="en-US"/>
-        </w:rPr>
-        <w:t>Mumbling</w:t>
-      </w:r>
-      <w:r>
-        <w:rPr>
-          <w:color w:val="auto"/>
-          <w:lang w:val="en-US"/>
-        </w:rPr>
-        <w:t>, redundant(takes more time to read than the code)</w:t>
-      </w:r>
-      <w:r>
-        <w:rPr>
-          <w:color w:val="auto"/>
-          <w:lang w:val="en-US"/>
-        </w:rPr>
-        <w:t>, Misleading(difference between this.closed IS true and when it BECOMES true), mandated comments, journal</w:t>
-      </w:r>
-      <w:r>
-        <w:rPr>
-          <w:color w:val="auto"/>
-          <w:lang w:val="en-US"/>
-        </w:rPr>
-        <w:t xml:space="preserve"> </w:t>
-      </w:r>
-      <w:r>
-        <w:rPr>
-          <w:color w:val="auto"/>
-          <w:lang w:val="en-US"/>
-        </w:rPr>
-        <w:t>comments (comment for everything that has been changed, noise comments (for ex. a function getMonth and you comment it)</w:t>
-      </w:r>
-      <w:r>
-        <w:rPr>
-          <w:color w:val="auto"/>
-          <w:lang w:val="en-US"/>
-        </w:rPr>
-        <w:t>, a</w:t>
-      </w:r>
-      <w:r>
-        <w:rPr>
-          <w:color w:val="auto"/>
-          <w:lang w:val="en-US"/>
-        </w:rPr>
-        <w:t>on’t use a comment when you can use a function or a variable</w:t>
-      </w:r>
-      <w:r>
-        <w:rPr>
-          <w:color w:val="auto"/>
-          <w:lang w:val="en-US"/>
-        </w:rPr>
-        <w:t>, a</w:t>
-      </w:r>
-      <w:r>
-        <w:rPr>
-          <w:color w:val="auto"/>
-          <w:lang w:val="en-US"/>
-        </w:rPr>
-        <w:t>void position markers</w:t>
-      </w:r>
-      <w:r>
-        <w:rPr>
-          <w:color w:val="auto"/>
-          <w:lang w:val="en-US"/>
-        </w:rPr>
-        <w:t>, c</w:t>
-      </w:r>
-      <w:r>
-        <w:rPr>
-          <w:color w:val="auto"/>
-          <w:lang w:val="en-US"/>
-        </w:rPr>
-        <w:t>losing brace comments</w:t>
-      </w:r>
-      <w:r>
-        <w:rPr>
-          <w:color w:val="auto"/>
-          <w:lang w:val="en-US"/>
-        </w:rPr>
-        <w:t>, attributions and bylines, commented-out code</w:t>
-      </w:r>
-      <w:r>
-        <w:rPr>
-          <w:color w:val="auto"/>
-          <w:lang w:val="en-US"/>
-        </w:rPr>
-        <w:t>(unless you give a reason why you’re putting it)</w:t>
-      </w:r>
-      <w:r>
-        <w:rPr>
-          <w:color w:val="auto"/>
-          <w:lang w:val="en-US"/>
-        </w:rPr>
-        <w:t>, HTML code, too much information, comments for small functions</w:t>
-      </w:r>
-    </w:p>
-    <w:p>
-      <w:pPr>
-        <w:spacing w:after="101"/>
-        <w:ind w:left="0" w:firstLine="0"/>
-        <w:jc w:val="left"/>
-        <w:rPr>
-          <w:color w:val="auto"/>
-          <w:lang w:val="en-US"/>
-        </w:rPr>
-      </w:pPr>
-    </w:p>
-    <w:p>
-      <w:pPr>
-        <w:spacing w:after="101"/>
-        <w:ind w:left="0" w:firstLine="0"/>
-        <w:jc w:val="left"/>
+        <w:t xml:space="preserve">Chapter 5: </w:t>
+      </w:r>
+      <w:r>
         <w:rPr>
           <w:b/>
           <w:bCs/>
@@ -1181,8 +1150,314 @@
           <w:szCs w:val="44"/>
           <w:lang w:val="en-US"/>
         </w:rPr>
-      </w:pPr>
-      <w:r>
+        <w:t>Error Handling</w:t>
+      </w:r>
+    </w:p>
+    <w:p>
+      <w:pPr>
+        <w:spacing w:after="101"/>
+        <w:ind w:left="0" w:firstLine="0"/>
+        <w:jc w:val="left"/>
+        <w:rPr>
+          <w:color w:val="00B050"/>
+          <w:sz w:val="28"/>
+          <w:szCs w:val="32"/>
+          <w:lang w:val="en-US"/>
+        </w:rPr>
+      </w:pPr>
+      <w:r>
+        <w:rPr>
+          <w:color w:val="00B050"/>
+          <w:sz w:val="28"/>
+          <w:szCs w:val="32"/>
+          <w:lang w:val="en-US"/>
+        </w:rPr>
+        <w:t>Use exceptions rather return codes</w:t>
+      </w:r>
+    </w:p>
+    <w:p>
+      <w:pPr>
+        <w:spacing w:after="101"/>
+        <w:ind w:left="0" w:firstLine="0"/>
+        <w:jc w:val="left"/>
+        <w:rPr>
+          <w:color w:val="auto"/>
+          <w:lang w:val="en-US"/>
+        </w:rPr>
+      </w:pPr>
+      <w:r>
+        <w:rPr>
+          <w:color w:val="00B050"/>
+          <w:sz w:val="28"/>
+          <w:szCs w:val="32"/>
+          <w:lang w:val="en-US"/>
+        </w:rPr>
+        <w:t>Write your try-catch-finally statement first</w:t>
+      </w:r>
+    </w:p>
+    <w:p>
+      <w:pPr>
+        <w:spacing w:after="101"/>
+        <w:ind w:left="0" w:firstLine="0"/>
+        <w:jc w:val="left"/>
+        <w:rPr>
+          <w:color w:val="auto"/>
+          <w:lang w:val="en-US"/>
+        </w:rPr>
+      </w:pPr>
+      <w:r>
+        <w:rPr>
+          <w:color w:val="auto"/>
+          <w:lang w:val="en-US"/>
+        </w:rPr>
+        <w:t xml:space="preserve">It helps </w:t>
+      </w:r>
+      <w:r>
+        <w:rPr>
+          <w:color w:val="auto"/>
+          <w:lang w:val="en-US"/>
+        </w:rPr>
+        <w:t>define what the user of that code should expect</w:t>
+      </w:r>
+    </w:p>
+    <w:p>
+      <w:pPr>
+        <w:spacing w:after="101"/>
+        <w:ind w:left="0" w:firstLine="0"/>
+        <w:jc w:val="left"/>
+        <w:rPr>
+          <w:color w:val="auto"/>
+          <w:lang w:val="en-US"/>
+        </w:rPr>
+      </w:pPr>
+      <w:r>
+        <w:rPr>
+          <w:color w:val="00B050"/>
+          <w:sz w:val="28"/>
+          <w:szCs w:val="32"/>
+          <w:lang w:val="en-US"/>
+        </w:rPr>
+        <w:t>Use unchecked exceptions</w:t>
+      </w:r>
+    </w:p>
+    <w:p>
+      <w:pPr>
+        <w:spacing w:after="101"/>
+        <w:ind w:left="0" w:firstLine="0"/>
+        <w:jc w:val="left"/>
+        <w:rPr>
+          <w:color w:val="auto"/>
+          <w:lang w:val="en-US"/>
+        </w:rPr>
+      </w:pPr>
+      <w:r>
+        <w:rPr>
+          <w:color w:val="auto"/>
+          <w:lang w:val="en-US"/>
+        </w:rPr>
+        <w:t>Checked exception might break encapsulation because a high-level function needs to know details about low-level function</w:t>
+      </w:r>
+      <w:r>
+        <w:rPr>
+          <w:color w:val="auto"/>
+          <w:lang w:val="en-US"/>
+        </w:rPr>
+        <w:t xml:space="preserve"> (avoid use of unnecessary checked exceptions). But checked exceptions are very useful when used properly for recoverable conditions and runtime exceptions for programing errors (according to prof.)</w:t>
+      </w:r>
+    </w:p>
+    <w:p>
+      <w:pPr>
+        <w:spacing w:after="101"/>
+        <w:ind w:left="0" w:firstLine="0"/>
+        <w:jc w:val="left"/>
+        <w:rPr>
+          <w:color w:val="auto"/>
+          <w:lang w:val="en-US"/>
+        </w:rPr>
+      </w:pPr>
+      <w:r>
+        <w:rPr>
+          <w:color w:val="00B050"/>
+          <w:sz w:val="28"/>
+          <w:szCs w:val="32"/>
+          <w:lang w:val="en-US"/>
+        </w:rPr>
+        <w:t>Provide context with exceptions</w:t>
+      </w:r>
+    </w:p>
+    <w:p>
+      <w:pPr>
+        <w:spacing w:after="101"/>
+        <w:ind w:left="0" w:firstLine="0"/>
+        <w:jc w:val="left"/>
+        <w:rPr>
+          <w:color w:val="auto"/>
+          <w:lang w:val="en-US"/>
+        </w:rPr>
+      </w:pPr>
+      <w:r>
+        <w:rPr>
+          <w:color w:val="auto"/>
+          <w:lang w:val="en-US"/>
+        </w:rPr>
+        <w:t>Create informative error messages, mention the operation that failed and the type of failure.</w:t>
+      </w:r>
+    </w:p>
+    <w:p>
+      <w:pPr>
+        <w:spacing w:after="101"/>
+        <w:ind w:left="0" w:firstLine="0"/>
+        <w:jc w:val="left"/>
+        <w:rPr>
+          <w:color w:val="00B050"/>
+          <w:sz w:val="28"/>
+          <w:szCs w:val="32"/>
+          <w:lang w:val="en-US"/>
+        </w:rPr>
+      </w:pPr>
+      <w:r>
+        <w:rPr>
+          <w:color w:val="00B050"/>
+          <w:sz w:val="28"/>
+          <w:szCs w:val="32"/>
+          <w:lang w:val="en-US"/>
+        </w:rPr>
+        <w:t>Define exception classes in terms of a caller’s needs</w:t>
+      </w:r>
+    </w:p>
+    <w:p>
+      <w:pPr>
+        <w:spacing w:after="101"/>
+        <w:ind w:left="0" w:firstLine="0"/>
+        <w:jc w:val="left"/>
+        <w:rPr>
+          <w:color w:val="auto"/>
+          <w:lang w:val="en-US"/>
+        </w:rPr>
+      </w:pPr>
+      <w:r>
+        <w:rPr>
+          <w:color w:val="00B050"/>
+          <w:sz w:val="28"/>
+          <w:szCs w:val="32"/>
+          <w:lang w:val="en-US"/>
+        </w:rPr>
+        <w:t>Define the normal flow</w:t>
+      </w:r>
+    </w:p>
+    <w:p>
+      <w:pPr>
+        <w:spacing w:after="101"/>
+        <w:ind w:left="0" w:firstLine="0"/>
+        <w:jc w:val="left"/>
+        <w:rPr>
+          <w:color w:val="auto"/>
+          <w:lang w:val="en-US"/>
+        </w:rPr>
+      </w:pPr>
+      <w:r>
+        <w:rPr>
+          <w:color w:val="00B050"/>
+          <w:sz w:val="28"/>
+          <w:szCs w:val="32"/>
+          <w:lang w:val="en-US"/>
+        </w:rPr>
+        <w:t>Don’t return null</w:t>
+      </w:r>
+    </w:p>
+    <w:p>
+      <w:pPr>
+        <w:spacing w:after="101"/>
+        <w:ind w:left="0" w:firstLine="0"/>
+        <w:jc w:val="left"/>
+        <w:rPr>
+          <w:color w:val="auto"/>
+          <w:lang w:val="en-US"/>
+        </w:rPr>
+      </w:pPr>
+      <w:r>
+        <w:rPr>
+          <w:color w:val="auto"/>
+          <w:lang w:val="en-US"/>
+        </w:rPr>
+        <w:t>If you return null, you will need to check if a variable is null in many other places in the code.  Instead, wrap that method with a method that either throws an exception or returns a special case object</w:t>
+      </w:r>
+      <w:r>
+        <w:rPr>
+          <w:color w:val="auto"/>
+          <w:lang w:val="en-US"/>
+        </w:rPr>
+        <w:t xml:space="preserve"> (None and Some instead for </w:t>
+      </w:r>
+      <w:proofErr w:type="spellStart"/>
+      <w:r>
+        <w:rPr>
+          <w:color w:val="auto"/>
+          <w:lang w:val="en-US"/>
+        </w:rPr>
+        <w:t>funprog</w:t>
+      </w:r>
+      <w:proofErr w:type="spellEnd"/>
+      <w:r>
+        <w:rPr>
+          <w:color w:val="auto"/>
+          <w:lang w:val="en-US"/>
+        </w:rPr>
+        <w:t>)</w:t>
+      </w:r>
+    </w:p>
+    <w:p>
+      <w:pPr>
+        <w:spacing w:after="101"/>
+        <w:ind w:left="0" w:firstLine="0"/>
+        <w:jc w:val="left"/>
+        <w:rPr>
+          <w:color w:val="00B050"/>
+          <w:sz w:val="28"/>
+          <w:szCs w:val="32"/>
+          <w:lang w:val="en-US"/>
+        </w:rPr>
+      </w:pPr>
+      <w:r>
+        <w:rPr>
+          <w:color w:val="00B050"/>
+          <w:sz w:val="28"/>
+          <w:szCs w:val="32"/>
+          <w:lang w:val="en-US"/>
+        </w:rPr>
+        <w:t>Don’t pass null</w:t>
+      </w:r>
+    </w:p>
+    <w:p>
+      <w:pPr>
+        <w:spacing w:after="101"/>
+        <w:ind w:left="0" w:firstLine="0"/>
+        <w:jc w:val="left"/>
+        <w:rPr>
+          <w:color w:val="auto"/>
+          <w:lang w:val="en-US"/>
+        </w:rPr>
+      </w:pPr>
+      <w:r>
+        <w:rPr>
+          <w:color w:val="auto"/>
+          <w:lang w:val="en-US"/>
+        </w:rPr>
+        <w:t xml:space="preserve">You can throw an invalid argument exception, or better a </w:t>
+      </w:r>
+      <w:r>
+        <w:rPr>
+          <w:color w:val="auto"/>
+          <w:lang w:val="en-US"/>
+        </w:rPr>
+        <w:t>assertion. But all programming languages do not have a good way to deal with null parameters</w:t>
+      </w:r>
+    </w:p>
+    <w:p>
+      <w:pPr>
+        <w:spacing w:after="101"/>
+        <w:ind w:left="0" w:firstLine="0"/>
+        <w:jc w:val="left"/>
         <w:rPr>
           <w:b/>
           <w:bCs/>
@@ -1191,8 +1466,7 @@
           <w:szCs w:val="44"/>
           <w:lang w:val="en-US"/>
         </w:rPr>
-        <w:t xml:space="preserve">Chapter 5: </w:t>
-      </w:r>
+      </w:pPr>
       <w:r>
         <w:rPr>
           <w:b/>
@@ -1202,348 +1476,6 @@
           <w:szCs w:val="44"/>
           <w:lang w:val="en-US"/>
         </w:rPr>
-        <w:t>Error Handling</w:t>
-      </w:r>
-    </w:p>
-    <w:p>
-      <w:pPr>
-        <w:spacing w:after="101"/>
-        <w:ind w:left="0" w:firstLine="0"/>
-        <w:jc w:val="left"/>
-        <w:rPr>
-          <w:color w:val="00B050"/>
-          <w:sz w:val="28"/>
-          <w:szCs w:val="32"/>
-          <w:lang w:val="en-US"/>
-        </w:rPr>
-      </w:pPr>
-      <w:r>
-        <w:rPr>
-          <w:color w:val="00B050"/>
-          <w:sz w:val="28"/>
-          <w:szCs w:val="32"/>
-          <w:lang w:val="en-US"/>
-        </w:rPr>
-        <w:t>Use exceptions rather return codes</w:t>
-      </w:r>
-    </w:p>
-    <w:p>
-      <w:pPr>
-        <w:spacing w:after="101"/>
-        <w:ind w:left="0" w:firstLine="0"/>
-        <w:jc w:val="left"/>
-        <w:rPr>
-          <w:color w:val="auto"/>
-          <w:lang w:val="en-US"/>
-        </w:rPr>
-      </w:pPr>
-      <w:r>
-        <w:rPr>
-          <w:color w:val="00B050"/>
-          <w:sz w:val="28"/>
-          <w:szCs w:val="32"/>
-          <w:lang w:val="en-US"/>
-        </w:rPr>
-        <w:t>Write your try-catch-finally statement first</w:t>
-      </w:r>
-    </w:p>
-    <w:p>
-      <w:pPr>
-        <w:spacing w:after="101"/>
-        <w:ind w:left="0" w:firstLine="0"/>
-        <w:jc w:val="left"/>
-        <w:rPr>
-          <w:color w:val="auto"/>
-          <w:lang w:val="en-US"/>
-        </w:rPr>
-      </w:pPr>
-      <w:r>
-        <w:rPr>
-          <w:color w:val="auto"/>
-          <w:lang w:val="en-US"/>
-        </w:rPr>
-        <w:t xml:space="preserve">It helps </w:t>
-      </w:r>
-      <w:r>
-        <w:rPr>
-          <w:color w:val="auto"/>
-          <w:lang w:val="en-US"/>
-        </w:rPr>
-        <w:t>define what the user of that code should expect</w:t>
-      </w:r>
-    </w:p>
-    <w:p>
-      <w:pPr>
-        <w:spacing w:after="101"/>
-        <w:ind w:left="0" w:firstLine="0"/>
-        <w:jc w:val="left"/>
-        <w:rPr>
-          <w:color w:val="auto"/>
-          <w:lang w:val="en-US"/>
-        </w:rPr>
-      </w:pPr>
-      <w:r>
-        <w:rPr>
-          <w:color w:val="00B050"/>
-          <w:sz w:val="28"/>
-          <w:szCs w:val="32"/>
-          <w:lang w:val="en-US"/>
-        </w:rPr>
-        <w:t>Use unchecked exceptions</w:t>
-      </w:r>
-    </w:p>
-    <w:p>
-      <w:pPr>
-        <w:spacing w:after="101"/>
-        <w:ind w:left="0" w:firstLine="0"/>
-        <w:jc w:val="left"/>
-        <w:rPr>
-          <w:color w:val="auto"/>
-          <w:lang w:val="en-US"/>
-        </w:rPr>
-      </w:pPr>
-      <w:r>
-        <w:rPr>
-          <w:color w:val="auto"/>
-          <w:lang w:val="en-US"/>
-        </w:rPr>
-        <w:t>Checked exception might break encapsulation because a high-level function needs to know details about low-level function</w:t>
-      </w:r>
-      <w:r>
-        <w:rPr>
-          <w:color w:val="auto"/>
-          <w:lang w:val="en-US"/>
-        </w:rPr>
-        <w:t xml:space="preserve"> (avoid use of unnecessary checked exceptions). But checked exceptions are very useful when used properly for recoverable conditions and runtime exceptions for programing errors (according to prof.)</w:t>
-      </w:r>
-    </w:p>
-    <w:p>
-      <w:pPr>
-        <w:spacing w:after="101"/>
-        <w:ind w:left="0" w:firstLine="0"/>
-        <w:jc w:val="left"/>
-        <w:rPr>
-          <w:color w:val="auto"/>
-          <w:lang w:val="en-US"/>
-        </w:rPr>
-      </w:pPr>
-      <w:r>
-        <w:rPr>
-          <w:color w:val="00B050"/>
-          <w:sz w:val="28"/>
-          <w:szCs w:val="32"/>
-          <w:lang w:val="en-US"/>
-        </w:rPr>
-        <w:t>Provide context with exceptions</w:t>
-      </w:r>
-    </w:p>
-    <w:p>
-      <w:pPr>
-        <w:spacing w:after="101"/>
-        <w:ind w:left="0" w:firstLine="0"/>
-        <w:jc w:val="left"/>
-        <w:rPr>
-          <w:color w:val="auto"/>
-          <w:lang w:val="en-US"/>
-        </w:rPr>
-      </w:pPr>
-      <w:r>
-        <w:rPr>
-          <w:color w:val="auto"/>
-          <w:lang w:val="en-US"/>
-        </w:rPr>
-        <w:t>Create informative error messages, mention the operation that failed and the type of failure.</w:t>
-      </w:r>
-    </w:p>
-    <w:p>
-      <w:pPr>
-        <w:spacing w:after="101"/>
-        <w:ind w:left="0" w:firstLine="0"/>
-        <w:jc w:val="left"/>
-        <w:rPr>
-          <w:color w:val="00B050"/>
-          <w:sz w:val="28"/>
-          <w:szCs w:val="32"/>
-          <w:lang w:val="en-US"/>
-        </w:rPr>
-      </w:pPr>
-      <w:r>
-        <w:rPr>
-          <w:color w:val="00B050"/>
-          <w:sz w:val="28"/>
-          <w:szCs w:val="32"/>
-          <w:lang w:val="en-US"/>
-        </w:rPr>
-        <w:t>Define exception classes in terms of a caller’s needs</w:t>
-      </w:r>
-    </w:p>
-    <w:p>
-      <w:pPr>
-        <w:spacing w:after="101"/>
-        <w:ind w:left="0" w:firstLine="0"/>
-        <w:jc w:val="left"/>
-        <w:rPr>
-          <w:color w:val="auto"/>
-          <w:lang w:val="en-US"/>
-        </w:rPr>
-      </w:pPr>
-      <w:r>
-        <w:rPr>
-          <w:color w:val="00B050"/>
-          <w:sz w:val="28"/>
-          <w:szCs w:val="32"/>
-          <w:lang w:val="en-US"/>
-        </w:rPr>
-        <w:t>Define the normal flow</w:t>
-      </w:r>
-    </w:p>
-    <w:p>
-      <w:pPr>
-        <w:spacing w:after="101"/>
-        <w:ind w:left="0" w:firstLine="0"/>
-        <w:jc w:val="left"/>
-        <w:rPr>
-          <w:color w:val="auto"/>
-          <w:lang w:val="en-US"/>
-        </w:rPr>
-      </w:pPr>
-      <w:r>
-        <w:rPr>
-          <w:color w:val="00B050"/>
-          <w:sz w:val="28"/>
-          <w:szCs w:val="32"/>
-          <w:lang w:val="en-US"/>
-        </w:rPr>
-        <w:t>Don’t return null</w:t>
-      </w:r>
-    </w:p>
-    <w:p>
-      <w:pPr>
-        <w:spacing w:after="101"/>
-        <w:ind w:left="0" w:firstLine="0"/>
-        <w:jc w:val="left"/>
-        <w:rPr>
-          <w:color w:val="auto"/>
-          <w:lang w:val="en-US"/>
-        </w:rPr>
-      </w:pPr>
-      <w:r>
-        <w:rPr>
-          <w:color w:val="auto"/>
-          <w:lang w:val="en-US"/>
-        </w:rPr>
-        <w:t>If you return null, you will need to check if a variable is null in many other places in the code.  Instead, wrap that method with a method that either throws an exception or returns a special case object</w:t>
-      </w:r>
-      <w:r>
-        <w:rPr>
-          <w:color w:val="auto"/>
-          <w:lang w:val="en-US"/>
-        </w:rPr>
-        <w:t xml:space="preserve"> (None and Some instead for </w:t>
-      </w:r>
-      <w:proofErr w:type="spellStart"/>
-      <w:r>
-        <w:rPr>
-          <w:color w:val="auto"/>
-          <w:lang w:val="en-US"/>
-        </w:rPr>
-        <w:t>funprog</w:t>
-      </w:r>
-      <w:proofErr w:type="spellEnd"/>
-      <w:r>
-        <w:rPr>
-          <w:color w:val="auto"/>
-          <w:lang w:val="en-US"/>
-        </w:rPr>
-        <w:t>)</w:t>
-      </w:r>
-    </w:p>
-    <w:p>
-      <w:pPr>
-        <w:spacing w:after="101"/>
-        <w:ind w:left="0" w:firstLine="0"/>
-        <w:jc w:val="left"/>
-        <w:rPr>
-          <w:color w:val="00B050"/>
-          <w:sz w:val="28"/>
-          <w:szCs w:val="32"/>
-          <w:lang w:val="en-US"/>
-        </w:rPr>
-      </w:pPr>
-      <w:r>
-        <w:rPr>
-          <w:color w:val="00B050"/>
-          <w:sz w:val="28"/>
-          <w:szCs w:val="32"/>
-          <w:lang w:val="en-US"/>
-        </w:rPr>
-        <w:t>Don’t pass null</w:t>
-      </w:r>
-    </w:p>
-    <w:p>
-      <w:pPr>
-        <w:spacing w:after="101"/>
-        <w:ind w:left="0" w:firstLine="0"/>
-        <w:jc w:val="left"/>
-        <w:rPr>
-          <w:color w:val="auto"/>
-          <w:lang w:val="en-US"/>
-        </w:rPr>
-      </w:pPr>
-      <w:r>
-        <w:rPr>
-          <w:color w:val="auto"/>
-          <w:lang w:val="en-US"/>
-        </w:rPr>
-        <w:t xml:space="preserve">You can throw an invalid argument exception, or better </w:t>
-      </w:r>
-      <w:proofErr w:type="gramStart"/>
-      <w:r>
-        <w:rPr>
-          <w:color w:val="auto"/>
-          <w:lang w:val="en-US"/>
-        </w:rPr>
-        <w:t>a</w:t>
-      </w:r>
-      <w:proofErr w:type="gramEnd"/>
-      <w:r>
-        <w:rPr>
-          <w:color w:val="auto"/>
-          <w:lang w:val="en-US"/>
-        </w:rPr>
-        <w:t xml:space="preserve"> </w:t>
-      </w:r>
-      <w:r>
-        <w:rPr>
-          <w:color w:val="auto"/>
-          <w:lang w:val="en-US"/>
-        </w:rPr>
-        <w:t>assertion. But all programming languages do not have a good way to deal with null parameters</w:t>
-      </w:r>
-    </w:p>
-    <w:p>
-      <w:pPr>
-        <w:spacing w:after="101"/>
-        <w:ind w:left="0" w:firstLine="0"/>
-        <w:jc w:val="left"/>
-        <w:rPr>
-          <w:b/>
-          <w:bCs/>
-          <w:color w:val="FF0000"/>
-          <w:sz w:val="40"/>
-          <w:szCs w:val="44"/>
-          <w:lang w:val="en-US"/>
-        </w:rPr>
-      </w:pPr>
-      <w:r>
-        <w:rPr>
-          <w:b/>
-          <w:bCs/>
-          <w:color w:val="FF0000"/>
-          <w:sz w:val="40"/>
-          <w:szCs w:val="44"/>
-          <w:lang w:val="en-US"/>
-        </w:rPr>
         <w:t>Chapter 9: Unit tests</w:t>
       </w:r>
     </w:p>
@@ -1719,7 +1651,14 @@
           <w:color w:val="auto"/>
           <w:lang w:val="en-US"/>
         </w:rPr>
-        <w:t xml:space="preserve">Readability in tests is even more important than readability in production code </w:t>
+        <w:t>Readability in tests is even more important than readability in production code</w:t>
+      </w:r>
+      <w:r>
+        <w:rPr>
+          <w:color w:val="auto"/>
+          <w:lang w:val="en-US"/>
+        </w:rPr>
+        <w:t>. Unit tests should not be smarter than production code</w:t>
       </w:r>
     </w:p>
     <w:p>
@@ -1759,6 +1698,7 @@
           <w:color w:val="auto"/>
           <w:lang w:val="en-US"/>
         </w:rPr>
+        <w:lastRenderedPageBreak/>
         <w:t>Rather than using APIs to test, we build up a set of functions and utilities that make use of those APIs and that make tests more convenient and readable</w:t>
       </w:r>
     </w:p>
@@ -1781,7 +1721,6 @@
           <w:szCs w:val="32"/>
           <w:lang w:val="en-US"/>
         </w:rPr>
-        <w:lastRenderedPageBreak/>
         <w:t>A dual standard</w:t>
       </w:r>
     </w:p>
@@ -2117,34 +2056,198 @@
         <w:spacing w:after="101"/>
         <w:jc w:val="left"/>
         <w:rPr>
+          <w:color w:val="auto"/>
+          <w:szCs w:val="22"/>
+          <w:lang w:val="en-US"/>
+        </w:rPr>
+      </w:pPr>
+      <w:r>
+        <w:rPr>
           <w:color w:val="0070C0"/>
           <w:szCs w:val="22"/>
           <w:lang w:val="en-US"/>
         </w:rPr>
-      </w:pPr>
+        <w:t>Encapsulation:</w:t>
+      </w:r>
       <w:r>
         <w:rPr>
           <w:color w:val="0070C0"/>
           <w:szCs w:val="22"/>
           <w:lang w:val="en-US"/>
         </w:rPr>
-        <w:t>Encapsulation:</w:t>
-      </w:r>
+        <w:t xml:space="preserve"> </w:t>
+      </w:r>
+      <w:r>
+        <w:rPr>
+          <w:color w:val="auto"/>
+          <w:szCs w:val="22"/>
+          <w:lang w:val="en-US"/>
+        </w:rPr>
+        <w:t>always private, sometimes protected for the tests. But always keep in mind that loosening the encapsulation is the last resort</w:t>
+      </w:r>
+    </w:p>
+    <w:p>
+      <w:pPr>
+        <w:spacing w:after="101"/>
+        <w:jc w:val="left"/>
+        <w:rPr>
+          <w:color w:val="auto"/>
+          <w:szCs w:val="22"/>
+          <w:lang w:val="en-US"/>
+        </w:rPr>
+      </w:pPr>
+      <w:r>
+        <w:rPr>
+          <w:color w:val="auto"/>
+          <w:szCs w:val="22"/>
+          <w:lang w:val="en-US"/>
+        </w:rPr>
+        <w:t>Inheritance violates encapsulation and makes it harder to maintain the code. However, we can still use it inside the same programmer when written by the same programmer</w:t>
+      </w:r>
+    </w:p>
+    <w:p>
+      <w:pPr>
+        <w:spacing w:after="101"/>
+        <w:jc w:val="left"/>
+        <w:rPr>
+          <w:color w:val="00B050"/>
+          <w:sz w:val="28"/>
+          <w:szCs w:val="28"/>
+          <w:lang w:val="en-US"/>
+        </w:rPr>
+      </w:pPr>
+      <w:r>
+        <w:rPr>
+          <w:color w:val="00B050"/>
+          <w:sz w:val="28"/>
+          <w:szCs w:val="28"/>
+          <w:lang w:val="en-US"/>
+        </w:rPr>
+        <w:t>Classes should be small</w:t>
+      </w:r>
+    </w:p>
+    <w:p>
+      <w:pPr>
+        <w:spacing w:after="101"/>
+        <w:jc w:val="left"/>
+        <w:rPr>
+          <w:color w:val="auto"/>
+          <w:szCs w:val="22"/>
+          <w:lang w:val="en-US"/>
+        </w:rPr>
+      </w:pPr>
+      <w:r>
+        <w:rPr>
+          <w:color w:val="auto"/>
+          <w:szCs w:val="22"/>
+          <w:lang w:val="en-US"/>
+        </w:rPr>
+        <w:t>Yes, they should be smaller as possible as a primary rule. (length is measured by responsibilities). Description of a class should need only 25 words, shouldn’t use “if”, “and”, “or” or “but” because it is a hint that it has too many responsibilities</w:t>
+      </w:r>
+    </w:p>
+    <w:p>
+      <w:pPr>
+        <w:spacing w:after="101"/>
+        <w:jc w:val="left"/>
+        <w:rPr>
+          <w:color w:val="auto"/>
+          <w:szCs w:val="22"/>
+          <w:lang w:val="en-US"/>
+        </w:rPr>
+      </w:pPr>
       <w:r>
         <w:rPr>
           <w:color w:val="0070C0"/>
           <w:szCs w:val="22"/>
           <w:lang w:val="en-US"/>
         </w:rPr>
-        <w:t xml:space="preserve"> </w:t>
-      </w:r>
-      <w:r>
-        <w:rPr>
-          <w:color w:val="auto"/>
-          <w:szCs w:val="22"/>
-          <w:lang w:val="en-US"/>
-        </w:rPr>
-        <w:t>always private, sometimes protected for the tests. But always keep in mind that loosening the encapsulation is the last resort</w:t>
+        <w:t>The single responsibility principle</w:t>
+      </w:r>
+      <w:r>
+        <w:rPr>
+          <w:color w:val="0070C0"/>
+          <w:szCs w:val="22"/>
+          <w:lang w:val="en-US"/>
+        </w:rPr>
+        <w:t xml:space="preserve"> (SRP): </w:t>
+      </w:r>
+      <w:r>
+        <w:rPr>
+          <w:color w:val="auto"/>
+          <w:szCs w:val="22"/>
+          <w:lang w:val="en-US"/>
+        </w:rPr>
+        <w:t>Small classes compared to bigger classes are like drawers with many small, labeled boxes compared to few big boxes where you fill everything into it. Having less complexity in every class is always better</w:t>
+      </w:r>
+    </w:p>
+    <w:p>
+      <w:pPr>
+        <w:spacing w:after="101"/>
+        <w:jc w:val="left"/>
+        <w:rPr>
+          <w:color w:val="auto"/>
+          <w:szCs w:val="22"/>
+          <w:lang w:val="en-US"/>
+        </w:rPr>
+      </w:pPr>
+      <w:r>
+        <w:rPr>
+          <w:color w:val="0070C0"/>
+          <w:szCs w:val="22"/>
+          <w:lang w:val="en-US"/>
+        </w:rPr>
+        <w:t>Cohesion</w:t>
+      </w:r>
+      <w:r>
+        <w:rPr>
+          <w:color w:val="0070C0"/>
+          <w:szCs w:val="22"/>
+          <w:lang w:val="en-US"/>
+        </w:rPr>
+        <w:t xml:space="preserve">: </w:t>
+      </w:r>
+      <w:r>
+        <w:rPr>
+          <w:color w:val="auto"/>
+          <w:szCs w:val="22"/>
+          <w:lang w:val="en-US"/>
+        </w:rPr>
+        <w:t>A class in which each variable is used by each method is maximally cohesive (not advisable to create such because the methods and vars would be co-dependent)</w:t>
+      </w:r>
+    </w:p>
+    <w:p>
+      <w:pPr>
+        <w:spacing w:after="101"/>
+        <w:jc w:val="left"/>
+        <w:rPr>
+          <w:color w:val="auto"/>
+          <w:szCs w:val="22"/>
+          <w:lang w:val="en-US"/>
+        </w:rPr>
+      </w:pPr>
+      <w:r>
+        <w:rPr>
+          <w:color w:val="0070C0"/>
+          <w:szCs w:val="22"/>
+          <w:lang w:val="en-US"/>
+        </w:rPr>
+        <w:t>Maintaining cohesion results in many small classes</w:t>
+      </w:r>
+      <w:r>
+        <w:rPr>
+          <w:color w:val="0070C0"/>
+          <w:szCs w:val="22"/>
+          <w:lang w:val="en-US"/>
+        </w:rPr>
+        <w:t xml:space="preserve">: </w:t>
+      </w:r>
+      <w:r>
+        <w:rPr>
+          <w:color w:val="auto"/>
+          <w:szCs w:val="22"/>
+          <w:lang w:val="en-US"/>
+        </w:rPr>
+        <w:t>when classes lose cohesion, split them</w:t>
       </w:r>
     </w:p>
     <w:p>
@@ -2165,26 +2268,90 @@
           <w:szCs w:val="28"/>
           <w:lang w:val="en-US"/>
         </w:rPr>
-        <w:t>Classes should be small</w:t>
-      </w:r>
-    </w:p>
-    <w:p>
-      <w:pPr>
-        <w:spacing w:after="101"/>
-        <w:jc w:val="left"/>
-        <w:rPr>
-          <w:color w:val="auto"/>
-          <w:szCs w:val="22"/>
-          <w:lang w:val="en-US"/>
-        </w:rPr>
-      </w:pPr>
-      <w:r>
-        <w:rPr>
-          <w:color w:val="auto"/>
-          <w:szCs w:val="22"/>
-          <w:lang w:val="en-US"/>
-        </w:rPr>
-        <w:t>Yes, they should be smaller as possible as a primary rule. (length is measured by responsibilities). Description of a class should need only 25 words, shouldn’t use “if”, “and”, “or” or “but” because it is a hint that it has too many responsibilities</w:t>
+        <w:t>Organizing for change</w:t>
+      </w:r>
+    </w:p>
+    <w:p>
+      <w:pPr>
+        <w:spacing w:after="101"/>
+        <w:ind w:left="0" w:firstLine="0"/>
+        <w:jc w:val="left"/>
+        <w:rPr>
+          <w:color w:val="auto"/>
+          <w:szCs w:val="22"/>
+          <w:lang w:val="en-US"/>
+        </w:rPr>
+      </w:pPr>
+      <w:r>
+        <w:rPr>
+          <w:color w:val="auto"/>
+          <w:szCs w:val="22"/>
+          <w:lang w:val="en-US"/>
+        </w:rPr>
+        <w:t>In a clean system, we organize our classes so as to reduce the risk of change.</w:t>
+      </w:r>
+    </w:p>
+    <w:p>
+      <w:pPr>
+        <w:spacing w:after="101"/>
+        <w:ind w:left="0" w:firstLine="0"/>
+        <w:jc w:val="left"/>
+        <w:rPr>
+          <w:color w:val="auto"/>
+          <w:szCs w:val="22"/>
+          <w:lang w:val="en-US"/>
+        </w:rPr>
+      </w:pPr>
+      <w:r>
+        <w:rPr>
+          <w:color w:val="auto"/>
+          <w:szCs w:val="22"/>
+          <w:lang w:val="en-US"/>
+        </w:rPr>
+        <w:t>We try to split the class into many to understand easily the specific logic of each one</w:t>
+      </w:r>
+    </w:p>
+    <w:p>
+      <w:pPr>
+        <w:spacing w:after="101"/>
+        <w:ind w:left="0" w:firstLine="0"/>
+        <w:jc w:val="left"/>
+        <w:rPr>
+          <w:color w:val="auto"/>
+          <w:szCs w:val="22"/>
+          <w:lang w:val="en-US"/>
+        </w:rPr>
+      </w:pPr>
+      <w:r>
+        <w:rPr>
+          <w:color w:val="auto"/>
+          <w:szCs w:val="22"/>
+          <w:lang w:val="en-US"/>
+        </w:rPr>
+        <w:t>Open-closed principle: Classes should be open for extension but closed for modification</w:t>
+      </w:r>
+      <w:r>
+        <w:rPr>
+          <w:color w:val="auto"/>
+          <w:szCs w:val="22"/>
+          <w:lang w:val="en-US"/>
+        </w:rPr>
+        <w:t xml:space="preserve"> (</w:t>
+      </w:r>
+      <w:r>
+        <w:rPr>
+          <w:color w:val="auto"/>
+          <w:szCs w:val="22"/>
+        </w:rPr>
+        <w:t>class is open to allow new functionality via subclassing, but we can make this change while keeping every other class close</w:t>
+      </w:r>
+      <w:r>
+        <w:rPr>
+          <w:color w:val="auto"/>
+          <w:szCs w:val="22"/>
+          <w:lang w:val="en-US"/>
+        </w:rPr>
+        <w:t>)</w:t>
       </w:r>
     </w:p>
     <w:p>
@@ -2203,7 +2370,7 @@
           <w:szCs w:val="22"/>
           <w:lang w:val="en-US"/>
         </w:rPr>
-        <w:t>The single responsibility principle</w:t>
+        <w:t>Isolating from change</w:t>
       </w:r>
       <w:r>
         <w:rPr>
@@ -2211,41 +2378,6 @@
           <w:szCs w:val="22"/>
           <w:lang w:val="en-US"/>
         </w:rPr>
-        <w:t xml:space="preserve"> (SRP): </w:t>
-      </w:r>
-      <w:r>
-        <w:rPr>
-          <w:color w:val="auto"/>
-          <w:szCs w:val="22"/>
-          <w:lang w:val="en-US"/>
-        </w:rPr>
-        <w:t>Small classes compared to bigger classes are like drawers with many small, labeled boxes compared to few big boxes where you fill everything into it. Having less complexity in every class is always better</w:t>
-      </w:r>
-    </w:p>
-    <w:p>
-      <w:pPr>
-        <w:spacing w:after="101"/>
-        <w:jc w:val="left"/>
-        <w:rPr>
-          <w:color w:val="auto"/>
-          <w:szCs w:val="22"/>
-          <w:lang w:val="en-US"/>
-        </w:rPr>
-      </w:pPr>
-      <w:r>
-        <w:rPr>
-          <w:color w:val="0070C0"/>
-          <w:szCs w:val="22"/>
-          <w:lang w:val="en-US"/>
-        </w:rPr>
-        <w:t>Cohesion</w:t>
-      </w:r>
-      <w:r>
-        <w:rPr>
-          <w:color w:val="0070C0"/>
-          <w:szCs w:val="22"/>
-          <w:lang w:val="en-US"/>
-        </w:rPr>
         <w:t xml:space="preserve">: </w:t>
       </w:r>
       <w:r>
@@ -2254,161 +2386,7 @@
           <w:szCs w:val="22"/>
           <w:lang w:val="en-US"/>
         </w:rPr>
-        <w:t>A class in which each variable is used by each method is maximally cohesive (not advisable to create such because the methods and vars would be co-dependent)</w:t>
-      </w:r>
-    </w:p>
-    <w:p>
-      <w:pPr>
-        <w:spacing w:after="101"/>
-        <w:jc w:val="left"/>
-        <w:rPr>
-          <w:color w:val="auto"/>
-          <w:szCs w:val="22"/>
-          <w:lang w:val="en-US"/>
-        </w:rPr>
-      </w:pPr>
-      <w:r>
-        <w:rPr>
-          <w:color w:val="0070C0"/>
-          <w:szCs w:val="22"/>
-          <w:lang w:val="en-US"/>
-        </w:rPr>
-        <w:t>Maintaining cohesion results in many small classes</w:t>
-      </w:r>
-      <w:r>
-        <w:rPr>
-          <w:color w:val="0070C0"/>
-          <w:szCs w:val="22"/>
-          <w:lang w:val="en-US"/>
-        </w:rPr>
-        <w:t xml:space="preserve">: </w:t>
-      </w:r>
-      <w:r>
-        <w:rPr>
-          <w:color w:val="auto"/>
-          <w:szCs w:val="22"/>
-          <w:lang w:val="en-US"/>
-        </w:rPr>
-        <w:t>when classes lose cohesion, split them</w:t>
-      </w:r>
-    </w:p>
-    <w:p>
-      <w:pPr>
-        <w:spacing w:after="101"/>
-        <w:jc w:val="left"/>
-        <w:rPr>
-          <w:color w:val="00B050"/>
-          <w:sz w:val="28"/>
-          <w:szCs w:val="28"/>
-          <w:lang w:val="en-US"/>
-        </w:rPr>
-      </w:pPr>
-      <w:r>
-        <w:rPr>
-          <w:color w:val="00B050"/>
-          <w:sz w:val="28"/>
-          <w:szCs w:val="28"/>
-          <w:lang w:val="en-US"/>
-        </w:rPr>
-        <w:t>Organizing for change</w:t>
-      </w:r>
-    </w:p>
-    <w:p>
-      <w:pPr>
-        <w:spacing w:after="101"/>
-        <w:ind w:left="0" w:firstLine="0"/>
-        <w:jc w:val="left"/>
-        <w:rPr>
-          <w:color w:val="auto"/>
-          <w:szCs w:val="22"/>
-          <w:lang w:val="en-US"/>
-        </w:rPr>
-      </w:pPr>
-      <w:r>
-        <w:rPr>
-          <w:color w:val="auto"/>
-          <w:szCs w:val="22"/>
-          <w:lang w:val="en-US"/>
-        </w:rPr>
-        <w:t xml:space="preserve">In a clean system, we organize our classes </w:t>
-      </w:r>
-      <w:proofErr w:type="gramStart"/>
-      <w:r>
-        <w:rPr>
-          <w:color w:val="auto"/>
-          <w:szCs w:val="22"/>
-          <w:lang w:val="en-US"/>
-        </w:rPr>
-        <w:t>so as to</w:t>
-      </w:r>
-      <w:proofErr w:type="gramEnd"/>
-      <w:r>
-        <w:rPr>
-          <w:color w:val="auto"/>
-          <w:szCs w:val="22"/>
-          <w:lang w:val="en-US"/>
-        </w:rPr>
-        <w:t xml:space="preserve"> reduce the risk of change.</w:t>
-      </w:r>
-    </w:p>
-    <w:p>
-      <w:pPr>
-        <w:spacing w:after="101"/>
-        <w:ind w:left="0" w:firstLine="0"/>
-        <w:jc w:val="left"/>
-        <w:rPr>
-          <w:color w:val="auto"/>
-          <w:szCs w:val="22"/>
-          <w:lang w:val="en-US"/>
-        </w:rPr>
-      </w:pPr>
-      <w:r>
-        <w:rPr>
-          <w:color w:val="auto"/>
-          <w:szCs w:val="22"/>
-          <w:lang w:val="en-US"/>
-        </w:rPr>
-        <w:t>We try to split the class into many to understand easily the specific logic of each one</w:t>
-      </w:r>
-    </w:p>
-    <w:p>
-      <w:pPr>
-        <w:spacing w:after="101"/>
-        <w:ind w:left="0" w:firstLine="0"/>
-        <w:jc w:val="left"/>
-        <w:rPr>
-          <w:color w:val="auto"/>
-          <w:sz w:val="20"/>
-          <w:szCs w:val="20"/>
-          <w:lang w:val="en-US"/>
-        </w:rPr>
-      </w:pPr>
-      <w:r>
-        <w:rPr>
-          <w:color w:val="auto"/>
-          <w:szCs w:val="22"/>
-          <w:lang w:val="en-US"/>
-        </w:rPr>
-        <w:t>Open-closed principle: Classes should be open for extension but closed for modification</w:t>
-      </w:r>
-    </w:p>
-    <w:p>
-      <w:pPr>
-        <w:spacing w:after="101"/>
-        <w:jc w:val="left"/>
-        <w:rPr>
-          <w:color w:val="0070C0"/>
-          <w:szCs w:val="22"/>
-          <w:lang w:val="en-US"/>
-        </w:rPr>
-      </w:pPr>
-      <w:r>
-        <w:rPr>
-          <w:color w:val="0070C0"/>
-          <w:szCs w:val="22"/>
-          <w:lang w:val="en-US"/>
-        </w:rPr>
-        <w:t>Isolating from change</w:t>
+        <w:t>If the API values change frequently, we should  create our own functions based on it that are fixed</w:t>
       </w:r>
     </w:p>
     <w:p>
@@ -3198,7 +3176,6 @@
   <w:style w:type="character" w:default="1" w:styleId="DefaultParagraphFont">
     <w:name w:val="Default Paragraph Font"/>
     <w:uiPriority w:val="1"/>
-    <w:semiHidden/>
     <w:unhideWhenUsed/>
   </w:style>
   <w:style w:type="table" w:default="1" w:styleId="TableNormal">

</xml_diff>